<commit_message>
changes to kinematics lab and addition of lettered graphs
</commit_message>
<xml_diff>
--- a/doc/Alphabet/Laboratory Experiment on Kinematics.docx
+++ b/doc/Alphabet/Laboratory Experiment on Kinematics.docx
@@ -176,13 +176,7 @@
             <w:rPr>
               <w:rFonts w:ascii="Cambria Math" w:hAnsi="Cambria Math" w:cs="Times New Roman"/>
             </w:rPr>
-            <m:t xml:space="preserve">, </m:t>
-          </m:r>
-          <m:r>
-            <w:rPr>
-              <w:rFonts w:ascii="Cambria Math" w:hAnsi="Cambria Math" w:cs="Times New Roman"/>
-            </w:rPr>
-            <m:t xml:space="preserve"> </m:t>
+            <m:t xml:space="preserve">,  </m:t>
           </m:r>
           <m:acc>
             <m:accPr>
@@ -520,31 +514,7 @@
         <w:rPr>
           <w:rFonts w:cs="Times New Roman"/>
         </w:rPr>
-        <w:t xml:space="preserve">The velocity can also be expressed as the rate of change of position with respect to time. The acceleration is </w:t>
-      </w:r>
-      <w:r>
-        <w:rPr>
-          <w:rFonts w:cs="Times New Roman"/>
-        </w:rPr>
-        <w:t xml:space="preserve">the rate of change of </w:t>
-      </w:r>
-      <w:r>
-        <w:rPr>
-          <w:rFonts w:cs="Times New Roman"/>
-        </w:rPr>
-        <w:t>velocity</w:t>
-      </w:r>
-      <w:r>
-        <w:rPr>
-          <w:rFonts w:cs="Times New Roman"/>
-        </w:rPr>
-        <w:t xml:space="preserve"> with respect to time</w:t>
-      </w:r>
-      <w:r>
-        <w:rPr>
-          <w:rFonts w:cs="Times New Roman"/>
-        </w:rPr>
-        <w:t>. When tracking the motion of an object, one would have a list of position vectors</w:t>
+        <w:t>The velocity can also be expressed as the rate of change of position with respect to time. The acceleration is the rate of change of velocity with respect to time. When tracking the motion of an object, one would have a list of position vectors</w:t>
       </w:r>
       <w:r>
         <w:rPr>
@@ -705,13 +675,7 @@
           <w:rPr>
             <w:rFonts w:ascii="Cambria Math" w:hAnsi="Cambria Math" w:cs="Times New Roman"/>
           </w:rPr>
-          <m:t xml:space="preserve">, </m:t>
-        </m:r>
-        <m:r>
-          <w:rPr>
-            <w:rFonts w:ascii="Cambria Math" w:hAnsi="Cambria Math" w:cs="Times New Roman"/>
-          </w:rPr>
-          <m:t>…</m:t>
+          <m:t>, …</m:t>
         </m:r>
         <m:sSub>
           <m:sSubPr>
@@ -845,13 +809,7 @@
           <w:rPr>
             <w:rFonts w:ascii="Cambria Math" w:hAnsi="Cambria Math" w:cs="Times New Roman"/>
           </w:rPr>
-          <m:t>V</m:t>
-        </m:r>
-        <m:r>
-          <w:rPr>
-            <w:rFonts w:ascii="Cambria Math" w:hAnsi="Cambria Math" w:cs="Times New Roman"/>
-          </w:rPr>
-          <m:t>={</m:t>
+          <m:t>V={</m:t>
         </m:r>
         <m:sSub>
           <m:sSubPr>
@@ -1108,13 +1066,7 @@
           <w:rPr>
             <w:rFonts w:ascii="Cambria Math" w:hAnsi="Cambria Math" w:cs="Times New Roman"/>
           </w:rPr>
-          <m:t>A</m:t>
-        </m:r>
-        <m:r>
-          <w:rPr>
-            <w:rFonts w:ascii="Cambria Math" w:hAnsi="Cambria Math" w:cs="Times New Roman"/>
-          </w:rPr>
-          <m:t>={</m:t>
+          <m:t>A={</m:t>
         </m:r>
         <m:sSub>
           <m:sSubPr>
@@ -1481,13 +1433,7 @@
                 <w:rPr>
                   <w:rFonts w:ascii="Cambria Math" w:hAnsi="Cambria Math" w:cs="Times New Roman"/>
                 </w:rPr>
-                <m:t>Δ</m:t>
-              </m:r>
-              <m:r>
-                <w:rPr>
-                  <w:rFonts w:ascii="Cambria Math" w:hAnsi="Cambria Math" w:cs="Times New Roman"/>
-                </w:rPr>
-                <m:t>t</m:t>
+                <m:t>Δt</m:t>
               </m:r>
             </m:den>
           </m:f>
@@ -1545,13 +1491,7 @@
             <w:rPr>
               <w:rFonts w:ascii="Cambria Math" w:hAnsi="Cambria Math" w:cs="Times New Roman"/>
             </w:rPr>
-            <m:t xml:space="preserve"> </m:t>
-          </m:r>
-          <m:r>
-            <w:rPr>
-              <w:rFonts w:ascii="Cambria Math" w:hAnsi="Cambria Math" w:cs="Times New Roman"/>
-            </w:rPr>
-            <m:t>=</m:t>
+            <m:t xml:space="preserve"> =</m:t>
           </m:r>
           <m:f>
             <m:fPr>
@@ -1643,13 +1583,7 @@
                     <w:rPr>
                       <w:rFonts w:ascii="Cambria Math" w:hAnsi="Cambria Math" w:cs="Times New Roman"/>
                     </w:rPr>
-                    <m:t>i</m:t>
-                  </m:r>
-                  <m:r>
-                    <w:rPr>
-                      <w:rFonts w:ascii="Cambria Math" w:hAnsi="Cambria Math" w:cs="Times New Roman"/>
-                    </w:rPr>
-                    <m:t>-1</m:t>
+                    <m:t>i-1</m:t>
                   </m:r>
                 </m:sub>
               </m:sSub>
@@ -1782,13 +1716,7 @@
             <w:rPr>
               <w:rFonts w:ascii="Cambria Math" w:hAnsi="Cambria Math" w:cs="Times New Roman"/>
             </w:rPr>
-            <m:t xml:space="preserve"> </m:t>
-          </m:r>
-          <m:r>
-            <w:rPr>
-              <w:rFonts w:ascii="Cambria Math" w:hAnsi="Cambria Math" w:cs="Times New Roman"/>
-            </w:rPr>
-            <m:t>=</m:t>
+            <m:t xml:space="preserve"> =</m:t>
           </m:r>
           <m:f>
             <m:fPr>
@@ -1960,7 +1888,19 @@
           <w:rFonts w:eastAsiaTheme="minorEastAsia" w:cs="Times New Roman"/>
         </w:rPr>
         <w:tab/>
-        <w:t xml:space="preserve">Since these relations are recursive, one would have to know the initial values </w:t>
+        <w:t xml:space="preserve">Since these relations are </w:t>
+      </w:r>
+      <w:r>
+        <w:rPr>
+          <w:rFonts w:eastAsiaTheme="minorEastAsia" w:cs="Times New Roman"/>
+        </w:rPr>
+        <w:t>always defined by the previous values of position or velocity</w:t>
+      </w:r>
+      <w:r>
+        <w:rPr>
+          <w:rFonts w:eastAsiaTheme="minorEastAsia" w:cs="Times New Roman"/>
+        </w:rPr>
+        <w:t xml:space="preserve">, one would have to know the initial values </w:t>
       </w:r>
       <m:oMath>
         <m:sSub>
@@ -2054,7 +1994,14 @@
         <w:rPr>
           <w:rFonts w:eastAsiaTheme="minorEastAsia" w:cs="Times New Roman"/>
         </w:rPr>
-        <w:t>. This is called discrete derivation because the time derivatives of the position and velocity are found using distinct datapoints. However, if one was given the accelerations A and want to fin the velocities V and positions S, one would need to work backwards:</w:t>
+        <w:t xml:space="preserve">. This is called discrete derivation because the time derivatives of the position and velocity are found using distinct datapoints. However, if </w:t>
+      </w:r>
+      <w:r>
+        <w:rPr>
+          <w:rFonts w:eastAsiaTheme="minorEastAsia" w:cs="Times New Roman"/>
+        </w:rPr>
+        <w:lastRenderedPageBreak/>
+        <w:t>one was given the accelerations A and want to fin the velocities V and positions S, one would need to work backwards:</w:t>
       </w:r>
     </w:p>
     <w:p>
@@ -2829,7 +2776,33 @@
         <w:rPr>
           <w:rFonts w:eastAsiaTheme="minorEastAsia" w:cs="Times New Roman"/>
         </w:rPr>
-        <w:t xml:space="preserve">Since these relations are recursive, one would have to know the initial values </w:t>
+        <w:t xml:space="preserve">Since these relations are </w:t>
+      </w:r>
+      <w:r>
+        <w:rPr>
+          <w:rFonts w:eastAsiaTheme="minorEastAsia" w:cs="Times New Roman"/>
+        </w:rPr>
+        <w:t>always defined by the previous values of position or velo</w:t>
+      </w:r>
+      <w:r>
+        <w:rPr>
+          <w:rFonts w:eastAsiaTheme="minorEastAsia" w:cs="Times New Roman"/>
+        </w:rPr>
+        <w:t>c</w:t>
+      </w:r>
+      <w:bookmarkStart w:id="0" w:name="_GoBack"/>
+      <w:bookmarkEnd w:id="0"/>
+      <w:r>
+        <w:rPr>
+          <w:rFonts w:eastAsiaTheme="minorEastAsia" w:cs="Times New Roman"/>
+        </w:rPr>
+        <w:t>ity</w:t>
+      </w:r>
+      <w:r>
+        <w:rPr>
+          <w:rFonts w:eastAsiaTheme="minorEastAsia" w:cs="Times New Roman"/>
+        </w:rPr>
+        <w:t xml:space="preserve">, one would have to know the initial values </w:t>
       </w:r>
       <m:oMath>
         <m:sSub>
@@ -2923,31 +2896,7 @@
         <w:rPr>
           <w:rFonts w:eastAsiaTheme="minorEastAsia" w:cs="Times New Roman"/>
         </w:rPr>
-        <w:t>.</w:t>
-      </w:r>
-      <w:r>
-        <w:rPr>
-          <w:rFonts w:eastAsiaTheme="minorEastAsia" w:cs="Times New Roman"/>
-        </w:rPr>
-        <w:t xml:space="preserve"> </w:t>
-      </w:r>
-      <w:r>
-        <w:rPr>
-          <w:rFonts w:eastAsiaTheme="minorEastAsia" w:cs="Times New Roman"/>
-        </w:rPr>
-        <w:t xml:space="preserve">This is called discrete </w:t>
-      </w:r>
-      <w:r>
-        <w:rPr>
-          <w:rFonts w:eastAsiaTheme="minorEastAsia" w:cs="Times New Roman"/>
-        </w:rPr>
-        <w:t>integration</w:t>
-      </w:r>
-      <w:r>
-        <w:rPr>
-          <w:rFonts w:eastAsiaTheme="minorEastAsia" w:cs="Times New Roman"/>
-        </w:rPr>
-        <w:t xml:space="preserve"> because the time </w:t>
+        <w:t xml:space="preserve">. This is called discrete integration because the time </w:t>
       </w:r>
       <w:r>
         <w:rPr>
@@ -3194,6 +3143,7 @@
           <w:rFonts w:cs="Times New Roman"/>
           <w:noProof/>
         </w:rPr>
+        <w:lastRenderedPageBreak/>
         <w:drawing>
           <wp:anchor distT="0" distB="0" distL="114300" distR="114300" simplePos="0" relativeHeight="251658240" behindDoc="1" locked="0" layoutInCell="1" allowOverlap="1" wp14:anchorId="1CD54334" wp14:editId="076F0C1E">
             <wp:simplePos x="0" y="0"/>
@@ -3721,49 +3671,7 @@
         <w:rPr>
           <w:rFonts w:cs="Times New Roman"/>
         </w:rPr>
-        <w:t xml:space="preserve">Mark a point 15cm in the </w:t>
-      </w:r>
-      <w:r>
-        <w:rPr>
-          <w:rFonts w:cs="Times New Roman"/>
-        </w:rPr>
-        <w:t>positive</w:t>
-      </w:r>
-      <w:r>
-        <w:rPr>
-          <w:rFonts w:cs="Times New Roman"/>
-        </w:rPr>
-        <w:t xml:space="preserve"> </w:t>
-      </w:r>
-      <w:r>
-        <w:rPr>
-          <w:rFonts w:cs="Times New Roman"/>
-        </w:rPr>
-        <w:t>x</w:t>
-      </w:r>
-      <w:r>
-        <w:rPr>
-          <w:rFonts w:cs="Times New Roman"/>
-        </w:rPr>
-        <w:t xml:space="preserve"> direction from point </w:t>
-      </w:r>
-      <w:r>
-        <w:rPr>
-          <w:rFonts w:cs="Times New Roman"/>
-        </w:rPr>
-        <w:t>B</w:t>
-      </w:r>
-      <w:r>
-        <w:rPr>
-          <w:rFonts w:cs="Times New Roman"/>
-        </w:rPr>
-        <w:t xml:space="preserve">, this is point </w:t>
-      </w:r>
-      <w:r>
-        <w:rPr>
-          <w:rFonts w:cs="Times New Roman"/>
-        </w:rPr>
-        <w:t>C.</w:t>
+        <w:t>Mark a point 15cm in the positive x direction from point B, this is point C.</w:t>
       </w:r>
     </w:p>
     <w:p>
@@ -4070,19 +3978,7 @@
         <w:rPr>
           <w:rFonts w:cs="Times New Roman"/>
         </w:rPr>
-        <w:t xml:space="preserve">point </w:t>
-      </w:r>
-      <w:r>
-        <w:rPr>
-          <w:rFonts w:cs="Times New Roman"/>
-        </w:rPr>
-        <w:t>B</w:t>
-      </w:r>
-      <w:r>
-        <w:rPr>
-          <w:rFonts w:cs="Times New Roman"/>
-        </w:rPr>
-        <w:t xml:space="preserve"> </w:t>
+        <w:t xml:space="preserve">point B </w:t>
       </w:r>
       <w:r>
         <w:rPr>
@@ -4947,8 +4843,6 @@
           <w:noProof/>
         </w:rPr>
       </w:pPr>
-      <w:bookmarkStart w:id="0" w:name="_GoBack"/>
-      <w:bookmarkEnd w:id="0"/>
       <w:r>
         <w:rPr>
           <w:rFonts w:cs="Times New Roman"/>
@@ -5766,6 +5660,7 @@
   <w:style w:type="character" w:default="1" w:styleId="DefaultParagraphFont">
     <w:name w:val="Default Paragraph Font"/>
     <w:uiPriority w:val="1"/>
+    <w:semiHidden/>
     <w:unhideWhenUsed/>
   </w:style>
   <w:style w:type="table" w:default="1" w:styleId="TableNormal">
@@ -6113,7 +6008,7 @@
 </file>
 
 <file path=customXml/itemProps1.xml><?xml version="1.0" encoding="utf-8"?>
-<ds:datastoreItem xmlns:ds="http://schemas.openxmlformats.org/officeDocument/2006/customXml" ds:itemID="{D0FE2336-F96B-4256-9D57-9F9429F63CD0}">
+<ds:datastoreItem xmlns:ds="http://schemas.openxmlformats.org/officeDocument/2006/customXml" ds:itemID="{CAB5E4E1-1BC0-4A1C-8DA5-B596AF492248}">
   <ds:schemaRefs>
     <ds:schemaRef ds:uri="http://schemas.openxmlformats.org/officeDocument/2006/bibliography"/>
   </ds:schemaRefs>

</xml_diff>

<commit_message>
Correcting and Improving Kinematics Lab
</commit_message>
<xml_diff>
--- a/doc/Alphabet/Laboratory Experiment on Kinematics.docx
+++ b/doc/Alphabet/Laboratory Experiment on Kinematics.docx
@@ -1,6 +1,6 @@
 
 <file path=word/document.xml><?xml version="1.0" encoding="utf-8"?>
-<w:document xmlns:wpc="http://schemas.microsoft.com/office/word/2010/wordprocessingCanvas" xmlns:cx="http://schemas.microsoft.com/office/drawing/2014/chartex" xmlns:cx1="http://schemas.microsoft.com/office/drawing/2015/9/8/chartex" xmlns:cx2="http://schemas.microsoft.com/office/drawing/2015/10/21/chartex" xmlns:cx3="http://schemas.microsoft.com/office/drawing/2016/5/9/chartex" xmlns:cx4="http://schemas.microsoft.com/office/drawing/2016/5/10/chartex" xmlns:cx5="http://schemas.microsoft.com/office/drawing/2016/5/11/chartex" xmlns:cx6="http://schemas.microsoft.com/office/drawing/2016/5/12/chartex" xmlns:cx7="http://schemas.microsoft.com/office/drawing/2016/5/13/chartex" xmlns:cx8="http://schemas.microsoft.com/office/drawing/2016/5/14/chartex" xmlns:mc="http://schemas.openxmlformats.org/markup-compatibility/2006" xmlns:aink="http://schemas.microsoft.com/office/drawing/2016/ink" xmlns:am3d="http://schemas.microsoft.com/office/drawing/2017/model3d" xmlns:o="urn:schemas-microsoft-com:office:office" xmlns:r="http://schemas.openxmlformats.org/officeDocument/2006/relationships" xmlns:m="http://schemas.openxmlformats.org/officeDocument/2006/math" xmlns:v="urn:schemas-microsoft-com:vml" xmlns:wp14="http://schemas.microsoft.com/office/word/2010/wordprocessingDrawing" xmlns:wp="http://schemas.openxmlformats.org/drawingml/2006/wordprocessingDrawing" xmlns:w10="urn:schemas-microsoft-com:office:word" xmlns:w="http://schemas.openxmlformats.org/wordprocessingml/2006/main" xmlns:w14="http://schemas.microsoft.com/office/word/2010/wordml" xmlns:w15="http://schemas.microsoft.com/office/word/2012/wordml" xmlns:w16cid="http://schemas.microsoft.com/office/word/2016/wordml/cid" xmlns:w16se="http://schemas.microsoft.com/office/word/2015/wordml/symex" xmlns:wpg="http://schemas.microsoft.com/office/word/2010/wordprocessingGroup" xmlns:wpi="http://schemas.microsoft.com/office/word/2010/wordprocessingInk" xmlns:wne="http://schemas.microsoft.com/office/word/2006/wordml" xmlns:wps="http://schemas.microsoft.com/office/word/2010/wordprocessingShape" mc:Ignorable="w14 w15 w16se w16cid wp14">
+<w:document xmlns:wpc="http://schemas.microsoft.com/office/word/2010/wordprocessingCanvas" xmlns:mc="http://schemas.openxmlformats.org/markup-compatibility/2006" xmlns:o="urn:schemas-microsoft-com:office:office" xmlns:r="http://schemas.openxmlformats.org/officeDocument/2006/relationships" xmlns:m="http://schemas.openxmlformats.org/officeDocument/2006/math" xmlns:v="urn:schemas-microsoft-com:vml" xmlns:wp14="http://schemas.microsoft.com/office/word/2010/wordprocessingDrawing" xmlns:wp="http://schemas.openxmlformats.org/drawingml/2006/wordprocessingDrawing" xmlns:w10="urn:schemas-microsoft-com:office:word" xmlns:w="http://schemas.openxmlformats.org/wordprocessingml/2006/main" xmlns:w14="http://schemas.microsoft.com/office/word/2010/wordml" xmlns:w15="http://schemas.microsoft.com/office/word/2012/wordml" xmlns:wpg="http://schemas.microsoft.com/office/word/2010/wordprocessingGroup" xmlns:wpi="http://schemas.microsoft.com/office/word/2010/wordprocessingInk" xmlns:wne="http://schemas.microsoft.com/office/word/2006/wordml" xmlns:wps="http://schemas.microsoft.com/office/word/2010/wordprocessingShape" mc:Ignorable="w14 w15 wp14">
   <w:body>
     <w:p>
       <w:pPr>
@@ -109,67 +109,46 @@
               </m:ctrlPr>
             </m:dPr>
             <m:e>
-              <m:f>
-                <m:fPr>
-                  <m:type m:val="noBar"/>
+              <m:eqArr>
+                <m:eqArrPr>
                   <m:ctrlPr>
                     <w:rPr>
                       <w:rFonts w:ascii="Cambria Math" w:hAnsi="Cambria Math" w:cs="Times New Roman"/>
                       <w:i/>
                     </w:rPr>
                   </m:ctrlPr>
-                </m:fPr>
-                <m:num>
+                </m:eqArrPr>
+                <m:e>
                   <m:r>
                     <w:rPr>
                       <w:rFonts w:ascii="Cambria Math" w:hAnsi="Cambria Math" w:cs="Times New Roman"/>
                     </w:rPr>
-                    <m:t>t</m:t>
+                    <m:t>x</m:t>
                   </m:r>
-                </m:num>
-                <m:den>
-                  <m:eqArr>
-                    <m:eqArrPr>
-                      <m:ctrlPr>
-                        <w:rPr>
-                          <w:rFonts w:ascii="Cambria Math" w:hAnsi="Cambria Math" w:cs="Times New Roman"/>
-                          <w:i/>
-                        </w:rPr>
-                      </m:ctrlPr>
-                    </m:eqArrPr>
-                    <m:e>
-                      <m:r>
-                        <w:rPr>
-                          <w:rFonts w:ascii="Cambria Math" w:hAnsi="Cambria Math" w:cs="Times New Roman"/>
-                        </w:rPr>
-                        <m:t>x</m:t>
-                      </m:r>
-                    </m:e>
-                    <m:e>
-                      <m:r>
-                        <w:rPr>
-                          <w:rFonts w:ascii="Cambria Math" w:hAnsi="Cambria Math" w:cs="Times New Roman"/>
-                        </w:rPr>
-                        <m:t>y</m:t>
-                      </m:r>
-                      <m:ctrlPr>
-                        <w:rPr>
-                          <w:rFonts w:ascii="Cambria Math" w:eastAsia="Cambria Math" w:hAnsi="Cambria Math" w:cs="Times New Roman"/>
-                          <w:i/>
-                        </w:rPr>
-                      </m:ctrlPr>
-                    </m:e>
-                    <m:e>
-                      <m:r>
-                        <w:rPr>
-                          <w:rFonts w:ascii="Cambria Math" w:eastAsia="Cambria Math" w:hAnsi="Cambria Math" w:cs="Times New Roman"/>
-                        </w:rPr>
-                        <m:t>z</m:t>
-                      </m:r>
-                    </m:e>
-                  </m:eqArr>
-                </m:den>
-              </m:f>
+                </m:e>
+                <m:e>
+                  <m:r>
+                    <w:rPr>
+                      <w:rFonts w:ascii="Cambria Math" w:hAnsi="Cambria Math" w:cs="Times New Roman"/>
+                    </w:rPr>
+                    <m:t>y</m:t>
+                  </m:r>
+                  <m:ctrlPr>
+                    <w:rPr>
+                      <w:rFonts w:ascii="Cambria Math" w:eastAsia="Cambria Math" w:hAnsi="Cambria Math" w:cs="Cambria Math"/>
+                      <w:i/>
+                    </w:rPr>
+                  </m:ctrlPr>
+                </m:e>
+                <m:e>
+                  <m:r>
+                    <w:rPr>
+                      <w:rFonts w:ascii="Cambria Math" w:eastAsia="Cambria Math" w:hAnsi="Cambria Math" w:cs="Cambria Math"/>
+                    </w:rPr>
+                    <m:t>z</m:t>
+                  </m:r>
+                </m:e>
+              </m:eqArr>
             </m:e>
           </m:d>
           <m:r>
@@ -213,127 +192,106 @@
               </m:ctrlPr>
             </m:dPr>
             <m:e>
-              <m:f>
-                <m:fPr>
-                  <m:type m:val="noBar"/>
+              <m:eqArr>
+                <m:eqArrPr>
                   <m:ctrlPr>
                     <w:rPr>
                       <w:rFonts w:ascii="Cambria Math" w:hAnsi="Cambria Math" w:cs="Times New Roman"/>
                       <w:i/>
                     </w:rPr>
                   </m:ctrlPr>
-                </m:fPr>
-                <m:num>
-                  <m:r>
-                    <w:rPr>
-                      <w:rFonts w:ascii="Cambria Math" w:hAnsi="Cambria Math" w:cs="Times New Roman"/>
-                    </w:rPr>
-                    <m:t>t</m:t>
-                  </m:r>
-                </m:num>
-                <m:den>
-                  <m:eqArr>
-                    <m:eqArrPr>
+                </m:eqArrPr>
+                <m:e>
+                  <m:sSub>
+                    <m:sSubPr>
                       <m:ctrlPr>
                         <w:rPr>
                           <w:rFonts w:ascii="Cambria Math" w:hAnsi="Cambria Math" w:cs="Times New Roman"/>
                           <w:i/>
                         </w:rPr>
                       </m:ctrlPr>
-                    </m:eqArrPr>
+                    </m:sSubPr>
                     <m:e>
-                      <m:sSub>
-                        <m:sSubPr>
-                          <m:ctrlPr>
-                            <w:rPr>
-                              <w:rFonts w:ascii="Cambria Math" w:hAnsi="Cambria Math" w:cs="Times New Roman"/>
-                              <w:i/>
-                            </w:rPr>
-                          </m:ctrlPr>
-                        </m:sSubPr>
-                        <m:e>
-                          <m:r>
-                            <w:rPr>
-                              <w:rFonts w:ascii="Cambria Math" w:hAnsi="Cambria Math" w:cs="Times New Roman"/>
-                            </w:rPr>
-                            <m:t>v</m:t>
-                          </m:r>
-                        </m:e>
-                        <m:sub>
-                          <m:r>
-                            <w:rPr>
-                              <w:rFonts w:ascii="Cambria Math" w:hAnsi="Cambria Math" w:cs="Times New Roman"/>
-                            </w:rPr>
-                            <m:t>x</m:t>
-                          </m:r>
-                        </m:sub>
-                      </m:sSub>
+                      <m:r>
+                        <w:rPr>
+                          <w:rFonts w:ascii="Cambria Math" w:hAnsi="Cambria Math" w:cs="Times New Roman"/>
+                        </w:rPr>
+                        <m:t>v</m:t>
+                      </m:r>
                     </m:e>
-                    <m:e>
-                      <m:sSub>
-                        <m:sSubPr>
-                          <m:ctrlPr>
-                            <w:rPr>
-                              <w:rFonts w:ascii="Cambria Math" w:hAnsi="Cambria Math" w:cs="Times New Roman"/>
-                              <w:i/>
-                            </w:rPr>
-                          </m:ctrlPr>
-                        </m:sSubPr>
-                        <m:e>
-                          <m:r>
-                            <w:rPr>
-                              <w:rFonts w:ascii="Cambria Math" w:hAnsi="Cambria Math" w:cs="Times New Roman"/>
-                            </w:rPr>
-                            <m:t>v</m:t>
-                          </m:r>
-                        </m:e>
-                        <m:sub>
-                          <m:r>
-                            <w:rPr>
-                              <w:rFonts w:ascii="Cambria Math" w:hAnsi="Cambria Math" w:cs="Times New Roman"/>
-                            </w:rPr>
-                            <m:t>y</m:t>
-                          </m:r>
-                        </m:sub>
-                      </m:sSub>
+                    <m:sub>
+                      <m:r>
+                        <w:rPr>
+                          <w:rFonts w:ascii="Cambria Math" w:hAnsi="Cambria Math" w:cs="Times New Roman"/>
+                        </w:rPr>
+                        <m:t>x</m:t>
+                      </m:r>
+                    </m:sub>
+                  </m:sSub>
+                </m:e>
+                <m:e>
+                  <m:sSub>
+                    <m:sSubPr>
                       <m:ctrlPr>
                         <w:rPr>
-                          <w:rFonts w:ascii="Cambria Math" w:eastAsia="Cambria Math" w:hAnsi="Cambria Math" w:cs="Times New Roman"/>
+                          <w:rFonts w:ascii="Cambria Math" w:hAnsi="Cambria Math" w:cs="Times New Roman"/>
                           <w:i/>
                         </w:rPr>
                       </m:ctrlPr>
+                    </m:sSubPr>
+                    <m:e>
+                      <m:r>
+                        <w:rPr>
+                          <w:rFonts w:ascii="Cambria Math" w:hAnsi="Cambria Math" w:cs="Times New Roman"/>
+                        </w:rPr>
+                        <m:t>v</m:t>
+                      </m:r>
                     </m:e>
+                    <m:sub>
+                      <m:r>
+                        <w:rPr>
+                          <w:rFonts w:ascii="Cambria Math" w:hAnsi="Cambria Math" w:cs="Times New Roman"/>
+                        </w:rPr>
+                        <m:t>y</m:t>
+                      </m:r>
+                    </m:sub>
+                  </m:sSub>
+                  <m:ctrlPr>
+                    <w:rPr>
+                      <w:rFonts w:ascii="Cambria Math" w:eastAsia="Cambria Math" w:hAnsi="Cambria Math" w:cs="Cambria Math"/>
+                      <w:i/>
+                    </w:rPr>
+                  </m:ctrlPr>
+                </m:e>
+                <m:e>
+                  <m:sSub>
+                    <m:sSubPr>
+                      <m:ctrlPr>
+                        <w:rPr>
+                          <w:rFonts w:ascii="Cambria Math" w:eastAsia="Cambria Math" w:hAnsi="Cambria Math" w:cs="Cambria Math"/>
+                          <w:i/>
+                        </w:rPr>
+                      </m:ctrlPr>
+                    </m:sSubPr>
                     <m:e>
-                      <m:sSub>
-                        <m:sSubPr>
-                          <m:ctrlPr>
-                            <w:rPr>
-                              <w:rFonts w:ascii="Cambria Math" w:eastAsia="Cambria Math" w:hAnsi="Cambria Math" w:cs="Times New Roman"/>
-                              <w:i/>
-                            </w:rPr>
-                          </m:ctrlPr>
-                        </m:sSubPr>
-                        <m:e>
-                          <m:r>
-                            <w:rPr>
-                              <w:rFonts w:ascii="Cambria Math" w:eastAsia="Cambria Math" w:hAnsi="Cambria Math" w:cs="Times New Roman"/>
-                            </w:rPr>
-                            <m:t>v</m:t>
-                          </m:r>
-                        </m:e>
-                        <m:sub>
-                          <m:r>
-                            <w:rPr>
-                              <w:rFonts w:ascii="Cambria Math" w:eastAsia="Cambria Math" w:hAnsi="Cambria Math" w:cs="Times New Roman"/>
-                            </w:rPr>
-                            <m:t>z</m:t>
-                          </m:r>
-                        </m:sub>
-                      </m:sSub>
+                      <m:r>
+                        <w:rPr>
+                          <w:rFonts w:ascii="Cambria Math" w:eastAsia="Cambria Math" w:hAnsi="Cambria Math" w:cs="Cambria Math"/>
+                        </w:rPr>
+                        <m:t>v</m:t>
+                      </m:r>
                     </m:e>
-                  </m:eqArr>
-                </m:den>
-              </m:f>
+                    <m:sub>
+                      <m:r>
+                        <w:rPr>
+                          <w:rFonts w:ascii="Cambria Math" w:eastAsia="Cambria Math" w:hAnsi="Cambria Math" w:cs="Cambria Math"/>
+                        </w:rPr>
+                        <m:t>z</m:t>
+                      </m:r>
+                    </m:sub>
+                  </m:sSub>
+                </m:e>
+              </m:eqArr>
             </m:e>
           </m:d>
           <m:r>
@@ -377,127 +335,106 @@
               </m:ctrlPr>
             </m:dPr>
             <m:e>
-              <m:f>
-                <m:fPr>
-                  <m:type m:val="noBar"/>
+              <m:eqArr>
+                <m:eqArrPr>
                   <m:ctrlPr>
                     <w:rPr>
                       <w:rFonts w:ascii="Cambria Math" w:hAnsi="Cambria Math" w:cs="Times New Roman"/>
                       <w:i/>
                     </w:rPr>
                   </m:ctrlPr>
-                </m:fPr>
-                <m:num>
-                  <m:r>
-                    <w:rPr>
-                      <w:rFonts w:ascii="Cambria Math" w:hAnsi="Cambria Math" w:cs="Times New Roman"/>
-                    </w:rPr>
-                    <m:t>t</m:t>
-                  </m:r>
-                </m:num>
-                <m:den>
-                  <m:eqArr>
-                    <m:eqArrPr>
+                </m:eqArrPr>
+                <m:e>
+                  <m:sSub>
+                    <m:sSubPr>
                       <m:ctrlPr>
                         <w:rPr>
                           <w:rFonts w:ascii="Cambria Math" w:hAnsi="Cambria Math" w:cs="Times New Roman"/>
                           <w:i/>
                         </w:rPr>
                       </m:ctrlPr>
-                    </m:eqArrPr>
+                    </m:sSubPr>
                     <m:e>
-                      <m:sSub>
-                        <m:sSubPr>
-                          <m:ctrlPr>
-                            <w:rPr>
-                              <w:rFonts w:ascii="Cambria Math" w:hAnsi="Cambria Math" w:cs="Times New Roman"/>
-                              <w:i/>
-                            </w:rPr>
-                          </m:ctrlPr>
-                        </m:sSubPr>
-                        <m:e>
-                          <m:r>
-                            <w:rPr>
-                              <w:rFonts w:ascii="Cambria Math" w:hAnsi="Cambria Math" w:cs="Times New Roman"/>
-                            </w:rPr>
-                            <m:t>a</m:t>
-                          </m:r>
-                        </m:e>
-                        <m:sub>
-                          <m:r>
-                            <w:rPr>
-                              <w:rFonts w:ascii="Cambria Math" w:hAnsi="Cambria Math" w:cs="Times New Roman"/>
-                            </w:rPr>
-                            <m:t>x</m:t>
-                          </m:r>
-                        </m:sub>
-                      </m:sSub>
+                      <m:r>
+                        <w:rPr>
+                          <w:rFonts w:ascii="Cambria Math" w:hAnsi="Cambria Math" w:cs="Times New Roman"/>
+                        </w:rPr>
+                        <m:t>a</m:t>
+                      </m:r>
                     </m:e>
-                    <m:e>
-                      <m:sSub>
-                        <m:sSubPr>
-                          <m:ctrlPr>
-                            <w:rPr>
-                              <w:rFonts w:ascii="Cambria Math" w:hAnsi="Cambria Math" w:cs="Times New Roman"/>
-                              <w:i/>
-                            </w:rPr>
-                          </m:ctrlPr>
-                        </m:sSubPr>
-                        <m:e>
-                          <m:r>
-                            <w:rPr>
-                              <w:rFonts w:ascii="Cambria Math" w:hAnsi="Cambria Math" w:cs="Times New Roman"/>
-                            </w:rPr>
-                            <m:t>a</m:t>
-                          </m:r>
-                        </m:e>
-                        <m:sub>
-                          <m:r>
-                            <w:rPr>
-                              <w:rFonts w:ascii="Cambria Math" w:hAnsi="Cambria Math" w:cs="Times New Roman"/>
-                            </w:rPr>
-                            <m:t>y</m:t>
-                          </m:r>
-                        </m:sub>
-                      </m:sSub>
+                    <m:sub>
+                      <m:r>
+                        <w:rPr>
+                          <w:rFonts w:ascii="Cambria Math" w:hAnsi="Cambria Math" w:cs="Times New Roman"/>
+                        </w:rPr>
+                        <m:t>x</m:t>
+                      </m:r>
+                    </m:sub>
+                  </m:sSub>
+                </m:e>
+                <m:e>
+                  <m:sSub>
+                    <m:sSubPr>
                       <m:ctrlPr>
                         <w:rPr>
-                          <w:rFonts w:ascii="Cambria Math" w:eastAsia="Cambria Math" w:hAnsi="Cambria Math" w:cs="Times New Roman"/>
+                          <w:rFonts w:ascii="Cambria Math" w:hAnsi="Cambria Math" w:cs="Times New Roman"/>
                           <w:i/>
                         </w:rPr>
                       </m:ctrlPr>
+                    </m:sSubPr>
+                    <m:e>
+                      <m:r>
+                        <w:rPr>
+                          <w:rFonts w:ascii="Cambria Math" w:hAnsi="Cambria Math" w:cs="Times New Roman"/>
+                        </w:rPr>
+                        <m:t>a</m:t>
+                      </m:r>
                     </m:e>
+                    <m:sub>
+                      <m:r>
+                        <w:rPr>
+                          <w:rFonts w:ascii="Cambria Math" w:hAnsi="Cambria Math" w:cs="Times New Roman"/>
+                        </w:rPr>
+                        <m:t>y</m:t>
+                      </m:r>
+                    </m:sub>
+                  </m:sSub>
+                  <m:ctrlPr>
+                    <w:rPr>
+                      <w:rFonts w:ascii="Cambria Math" w:eastAsia="Cambria Math" w:hAnsi="Cambria Math" w:cs="Cambria Math"/>
+                      <w:i/>
+                    </w:rPr>
+                  </m:ctrlPr>
+                </m:e>
+                <m:e>
+                  <m:sSub>
+                    <m:sSubPr>
+                      <m:ctrlPr>
+                        <w:rPr>
+                          <w:rFonts w:ascii="Cambria Math" w:eastAsia="Cambria Math" w:hAnsi="Cambria Math" w:cs="Cambria Math"/>
+                          <w:i/>
+                        </w:rPr>
+                      </m:ctrlPr>
+                    </m:sSubPr>
                     <m:e>
-                      <m:sSub>
-                        <m:sSubPr>
-                          <m:ctrlPr>
-                            <w:rPr>
-                              <w:rFonts w:ascii="Cambria Math" w:eastAsia="Cambria Math" w:hAnsi="Cambria Math" w:cs="Times New Roman"/>
-                              <w:i/>
-                            </w:rPr>
-                          </m:ctrlPr>
-                        </m:sSubPr>
-                        <m:e>
-                          <m:r>
-                            <w:rPr>
-                              <w:rFonts w:ascii="Cambria Math" w:eastAsia="Cambria Math" w:hAnsi="Cambria Math" w:cs="Times New Roman"/>
-                            </w:rPr>
-                            <m:t>a</m:t>
-                          </m:r>
-                        </m:e>
-                        <m:sub>
-                          <m:r>
-                            <w:rPr>
-                              <w:rFonts w:ascii="Cambria Math" w:eastAsia="Cambria Math" w:hAnsi="Cambria Math" w:cs="Times New Roman"/>
-                            </w:rPr>
-                            <m:t>z</m:t>
-                          </m:r>
-                        </m:sub>
-                      </m:sSub>
+                      <m:r>
+                        <w:rPr>
+                          <w:rFonts w:ascii="Cambria Math" w:eastAsia="Cambria Math" w:hAnsi="Cambria Math" w:cs="Cambria Math"/>
+                        </w:rPr>
+                        <m:t>a</m:t>
+                      </m:r>
                     </m:e>
-                  </m:eqArr>
-                </m:den>
-              </m:f>
+                    <m:sub>
+                      <m:r>
+                        <w:rPr>
+                          <w:rFonts w:ascii="Cambria Math" w:eastAsia="Cambria Math" w:hAnsi="Cambria Math" w:cs="Cambria Math"/>
+                        </w:rPr>
+                        <m:t>z</m:t>
+                      </m:r>
+                    </m:sub>
+                  </m:sSub>
+                </m:e>
+              </m:eqArr>
             </m:e>
           </m:d>
         </m:oMath>
@@ -1947,8 +1884,16 @@
         <w:rPr>
           <w:rFonts w:eastAsiaTheme="minorEastAsia" w:cs="Times New Roman"/>
         </w:rPr>
-        <w:t xml:space="preserve"> and </w:t>
-      </w:r>
+        <w:t xml:space="preserve"> </w:t>
+      </w:r>
+      <w:proofErr w:type="gramStart"/>
+      <w:r>
+        <w:rPr>
+          <w:rFonts w:eastAsiaTheme="minorEastAsia" w:cs="Times New Roman"/>
+        </w:rPr>
+        <w:t xml:space="preserve">and </w:t>
+      </w:r>
+      <w:proofErr w:type="gramEnd"/>
       <m:oMath>
         <m:sSub>
           <m:sSubPr>
@@ -1994,14 +1939,21 @@
         <w:rPr>
           <w:rFonts w:eastAsiaTheme="minorEastAsia" w:cs="Times New Roman"/>
         </w:rPr>
-        <w:t xml:space="preserve">. This is called discrete derivation because the time derivatives of the position and velocity are found using distinct datapoints. However, if </w:t>
-      </w:r>
+        <w:t>. This is called discrete derivation because the time derivatives of the position and velocity are found using distinct datapoints. However, if one was given the accelerations A and want to fin the velocities V and positions S, one would need to work backw</w:t>
+      </w:r>
+      <w:proofErr w:type="spellStart"/>
       <w:r>
         <w:rPr>
           <w:rFonts w:eastAsiaTheme="minorEastAsia" w:cs="Times New Roman"/>
         </w:rPr>
-        <w:lastRenderedPageBreak/>
-        <w:t>one was given the accelerations A and want to fin the velocities V and positions S, one would need to work backwards:</w:t>
+        <w:t>ards</w:t>
+      </w:r>
+      <w:proofErr w:type="spellEnd"/>
+      <w:r>
+        <w:rPr>
+          <w:rFonts w:eastAsiaTheme="minorEastAsia" w:cs="Times New Roman"/>
+        </w:rPr>
+        <w:t>:</w:t>
       </w:r>
     </w:p>
     <w:p>
@@ -2782,21 +2734,7 @@
         <w:rPr>
           <w:rFonts w:eastAsiaTheme="minorEastAsia" w:cs="Times New Roman"/>
         </w:rPr>
-        <w:t>always defined by the previous values of position or velo</w:t>
-      </w:r>
-      <w:r>
-        <w:rPr>
-          <w:rFonts w:eastAsiaTheme="minorEastAsia" w:cs="Times New Roman"/>
-        </w:rPr>
-        <w:t>c</w:t>
-      </w:r>
-      <w:bookmarkStart w:id="0" w:name="_GoBack"/>
-      <w:bookmarkEnd w:id="0"/>
-      <w:r>
-        <w:rPr>
-          <w:rFonts w:eastAsiaTheme="minorEastAsia" w:cs="Times New Roman"/>
-        </w:rPr>
-        <w:t>ity</w:t>
+        <w:t>always defined by the previous values of position or velocity</w:t>
       </w:r>
       <w:r>
         <w:rPr>
@@ -2849,8 +2787,16 @@
         <w:rPr>
           <w:rFonts w:eastAsiaTheme="minorEastAsia" w:cs="Times New Roman"/>
         </w:rPr>
-        <w:t xml:space="preserve"> and </w:t>
-      </w:r>
+        <w:t xml:space="preserve"> </w:t>
+      </w:r>
+      <w:proofErr w:type="gramStart"/>
+      <w:r>
+        <w:rPr>
+          <w:rFonts w:eastAsiaTheme="minorEastAsia" w:cs="Times New Roman"/>
+        </w:rPr>
+        <w:t xml:space="preserve">and </w:t>
+      </w:r>
+      <w:proofErr w:type="gramEnd"/>
       <m:oMath>
         <m:sSub>
           <m:sSubPr>
@@ -2908,7 +2854,21 @@
         <w:rPr>
           <w:rFonts w:eastAsiaTheme="minorEastAsia" w:cs="Times New Roman"/>
         </w:rPr>
-        <w:t xml:space="preserve"> of the position and velocity are found using distinct datapoints.</w:t>
+        <w:t xml:space="preserve"> of the position and velocity are found using distinct </w:t>
+      </w:r>
+      <w:proofErr w:type="spellStart"/>
+      <w:r>
+        <w:rPr>
+          <w:rFonts w:eastAsiaTheme="minorEastAsia" w:cs="Times New Roman"/>
+        </w:rPr>
+        <w:t>datapoints</w:t>
+      </w:r>
+      <w:proofErr w:type="spellEnd"/>
+      <w:r>
+        <w:rPr>
+          <w:rFonts w:eastAsiaTheme="minorEastAsia" w:cs="Times New Roman"/>
+        </w:rPr>
+        <w:t>.</w:t>
       </w:r>
     </w:p>
     <w:p>
@@ -3005,7 +2965,21 @@
         <w:rPr>
           <w:rFonts w:cs="Times New Roman"/>
         </w:rPr>
-        <w:t>” app from the Appstore or Google Play.</w:t>
+        <w:t xml:space="preserve">” app from the </w:t>
+      </w:r>
+      <w:proofErr w:type="spellStart"/>
+      <w:r>
+        <w:rPr>
+          <w:rFonts w:cs="Times New Roman"/>
+        </w:rPr>
+        <w:t>Appstore</w:t>
+      </w:r>
+      <w:proofErr w:type="spellEnd"/>
+      <w:r>
+        <w:rPr>
+          <w:rFonts w:cs="Times New Roman"/>
+        </w:rPr>
+        <w:t xml:space="preserve"> or Google Play.</w:t>
       </w:r>
     </w:p>
     <w:p>
@@ -3024,9 +2998,10 @@
         <w:rPr>
           <w:rFonts w:cs="Times New Roman"/>
           <w:noProof/>
+          <w:lang w:eastAsia="en-CA"/>
         </w:rPr>
         <w:drawing>
-          <wp:anchor distT="0" distB="0" distL="114300" distR="114300" simplePos="0" relativeHeight="251660288" behindDoc="0" locked="0" layoutInCell="1" allowOverlap="1" wp14:anchorId="274F29ED" wp14:editId="58C78372">
+          <wp:anchor distT="0" distB="0" distL="114300" distR="114300" simplePos="0" relativeHeight="251659264" behindDoc="0" locked="0" layoutInCell="1" allowOverlap="1" wp14:anchorId="274F29ED" wp14:editId="22DD088B">
             <wp:simplePos x="0" y="0"/>
             <wp:positionH relativeFrom="margin">
               <wp:align>right</wp:align>
@@ -3117,7 +3092,21 @@
         <w:rPr>
           <w:rFonts w:cs="Times New Roman"/>
         </w:rPr>
-        <w:t>Place the device on a flat surface so that the positive x axis points right, the positive y axis points forwards and the positive z axis points upwards.</w:t>
+        <w:t xml:space="preserve">Place the device on a flat surface so that the positive x axis points right, the positive y axis </w:t>
+      </w:r>
+      <w:proofErr w:type="gramStart"/>
+      <w:r>
+        <w:rPr>
+          <w:rFonts w:cs="Times New Roman"/>
+        </w:rPr>
+        <w:t>points</w:t>
+      </w:r>
+      <w:proofErr w:type="gramEnd"/>
+      <w:r>
+        <w:rPr>
+          <w:rFonts w:cs="Times New Roman"/>
+        </w:rPr>
+        <w:t xml:space="preserve"> forwards and the positive z axis points upwards.</w:t>
       </w:r>
       <w:r>
         <w:rPr>
@@ -3142,10 +3131,10 @@
         <w:rPr>
           <w:rFonts w:cs="Times New Roman"/>
           <w:noProof/>
-        </w:rPr>
-        <w:lastRenderedPageBreak/>
+          <w:lang w:eastAsia="en-CA"/>
+        </w:rPr>
         <w:drawing>
-          <wp:anchor distT="0" distB="0" distL="114300" distR="114300" simplePos="0" relativeHeight="251658240" behindDoc="1" locked="0" layoutInCell="1" allowOverlap="1" wp14:anchorId="1CD54334" wp14:editId="076F0C1E">
+          <wp:anchor distT="0" distB="0" distL="114300" distR="114300" simplePos="0" relativeHeight="251657216" behindDoc="1" locked="0" layoutInCell="1" allowOverlap="1" wp14:anchorId="1CD54334" wp14:editId="149D8687">
             <wp:simplePos x="0" y="0"/>
             <wp:positionH relativeFrom="margin">
               <wp:align>right</wp:align>
@@ -3219,9 +3208,10 @@
         <w:rPr>
           <w:rFonts w:cs="Times New Roman"/>
           <w:noProof/>
+          <w:lang w:eastAsia="en-CA"/>
         </w:rPr>
         <w:drawing>
-          <wp:anchor distT="0" distB="0" distL="114300" distR="114300" simplePos="0" relativeHeight="251659264" behindDoc="0" locked="0" layoutInCell="1" allowOverlap="1" wp14:anchorId="2D815D1A" wp14:editId="10A3512B">
+          <wp:anchor distT="0" distB="0" distL="114300" distR="114300" simplePos="0" relativeHeight="251658240" behindDoc="0" locked="0" layoutInCell="1" allowOverlap="1" wp14:anchorId="2D815D1A" wp14:editId="7A3EAE33">
             <wp:simplePos x="0" y="0"/>
             <wp:positionH relativeFrom="column">
               <wp:posOffset>4442065</wp:posOffset>
@@ -3379,8 +3369,16 @@
         <w:rPr>
           <w:rFonts w:cs="Times New Roman"/>
         </w:rPr>
-        <w:t xml:space="preserve">and the Z acceleration should be near </w:t>
-      </w:r>
+        <w:t xml:space="preserve">and the Z acceleration should be </w:t>
+      </w:r>
+      <w:proofErr w:type="gramStart"/>
+      <w:r>
+        <w:rPr>
+          <w:rFonts w:cs="Times New Roman"/>
+        </w:rPr>
+        <w:t xml:space="preserve">near </w:t>
+      </w:r>
+      <w:proofErr w:type="gramEnd"/>
       <m:oMath>
         <m:r>
           <w:rPr>
@@ -3519,9 +3517,10 @@
         <w:rPr>
           <w:rFonts w:cs="Times New Roman"/>
           <w:noProof/>
+          <w:lang w:eastAsia="en-CA"/>
         </w:rPr>
         <w:drawing>
-          <wp:anchor distT="0" distB="0" distL="114300" distR="114300" simplePos="0" relativeHeight="251664384" behindDoc="1" locked="0" layoutInCell="1" allowOverlap="1" wp14:anchorId="615C5D6A" wp14:editId="76B5F44D">
+          <wp:anchor distT="0" distB="0" distL="114300" distR="114300" simplePos="0" relativeHeight="251663360" behindDoc="1" locked="0" layoutInCell="1" allowOverlap="1" wp14:anchorId="615C5D6A" wp14:editId="51ADCD77">
             <wp:simplePos x="0" y="0"/>
             <wp:positionH relativeFrom="margin">
               <wp:posOffset>4812030</wp:posOffset>
@@ -3595,9 +3594,10 @@
         <w:rPr>
           <w:rFonts w:cs="Times New Roman"/>
           <w:noProof/>
+          <w:lang w:eastAsia="en-CA"/>
         </w:rPr>
         <w:drawing>
-          <wp:anchor distT="0" distB="0" distL="114300" distR="114300" simplePos="0" relativeHeight="251662336" behindDoc="1" locked="0" layoutInCell="1" allowOverlap="1" wp14:anchorId="7682E4EA" wp14:editId="11207273">
+          <wp:anchor distT="0" distB="0" distL="114300" distR="114300" simplePos="0" relativeHeight="251661312" behindDoc="1" locked="0" layoutInCell="1" allowOverlap="1" wp14:anchorId="7682E4EA" wp14:editId="13B040A6">
             <wp:simplePos x="0" y="0"/>
             <wp:positionH relativeFrom="column">
               <wp:posOffset>3630822</wp:posOffset>
@@ -3747,9 +3747,10 @@
         <w:rPr>
           <w:rFonts w:cs="Times New Roman"/>
           <w:noProof/>
+          <w:lang w:eastAsia="en-CA"/>
         </w:rPr>
         <w:drawing>
-          <wp:anchor distT="0" distB="0" distL="114300" distR="114300" simplePos="0" relativeHeight="251667456" behindDoc="1" locked="0" layoutInCell="1" allowOverlap="1" wp14:anchorId="67792911" wp14:editId="06D39E22">
+          <wp:anchor distT="0" distB="0" distL="114300" distR="114300" simplePos="0" relativeHeight="251666432" behindDoc="1" locked="0" layoutInCell="1" allowOverlap="1" wp14:anchorId="67792911" wp14:editId="6BACE1CA">
             <wp:simplePos x="0" y="0"/>
             <wp:positionH relativeFrom="margin">
               <wp:posOffset>4866748</wp:posOffset>
@@ -3823,9 +3824,10 @@
         <w:rPr>
           <w:rFonts w:cs="Times New Roman"/>
           <w:noProof/>
+          <w:lang w:eastAsia="en-CA"/>
         </w:rPr>
         <w:drawing>
-          <wp:anchor distT="0" distB="0" distL="114300" distR="114300" simplePos="0" relativeHeight="251666432" behindDoc="0" locked="0" layoutInCell="1" allowOverlap="1" wp14:anchorId="3526D869" wp14:editId="41238915">
+          <wp:anchor distT="0" distB="0" distL="114300" distR="114300" simplePos="0" relativeHeight="251665408" behindDoc="0" locked="0" layoutInCell="1" allowOverlap="1" wp14:anchorId="3526D869" wp14:editId="625EF924">
             <wp:simplePos x="0" y="0"/>
             <wp:positionH relativeFrom="column">
               <wp:posOffset>3772296</wp:posOffset>
@@ -3930,6 +3932,8 @@
         </w:rPr>
         <w:t xml:space="preserve"> </w:t>
       </w:r>
+      <w:bookmarkStart w:id="0" w:name="_GoBack"/>
+      <w:bookmarkEnd w:id="0"/>
     </w:p>
     <w:p>
       <w:pPr>
@@ -4154,6 +4158,12 @@
         </w:rPr>
         <w:t>On the acceleration graph of the “A to B to C” motion, indicate for which times the phone moves vertically, and for which times it moves horizontally</w:t>
       </w:r>
+      <w:r>
+        <w:rPr>
+          <w:rFonts w:cs="Times New Roman"/>
+        </w:rPr>
+        <w:t>.</w:t>
+      </w:r>
     </w:p>
     <w:p>
       <w:pPr>
@@ -4171,14 +4181,25 @@
         <w:rPr>
           <w:rFonts w:cs="Times New Roman"/>
         </w:rPr>
-        <w:t>Observe the following acceleration vs time graphs. What words are being described? Support your answer by annotating the graphs and/or explaining in words.</w:t>
-      </w:r>
-      <w:r>
-        <w:rPr>
-          <w:rFonts w:cs="Times New Roman"/>
-          <w:noProof/>
-        </w:rPr>
-        <w:t xml:space="preserve"> </w:t>
+        <w:t xml:space="preserve">Observe the following acceleration vs time graphs. </w:t>
+      </w:r>
+      <w:r>
+        <w:rPr>
+          <w:rFonts w:cs="Times New Roman"/>
+        </w:rPr>
+        <w:t xml:space="preserve">What words are being described? </w:t>
+      </w:r>
+      <w:r>
+        <w:rPr>
+          <w:rFonts w:cs="Times New Roman"/>
+        </w:rPr>
+        <w:t>Support your answer by annotating the given graphs</w:t>
+      </w:r>
+      <w:r>
+        <w:rPr>
+          <w:rFonts w:cs="Times New Roman"/>
+        </w:rPr>
+        <w:t>.</w:t>
       </w:r>
     </w:p>
     <w:p>
@@ -4196,27 +4217,90 @@
         <w:rPr>
           <w:rFonts w:cs="Times New Roman"/>
         </w:rPr>
-        <w:t>NO</w:t>
-      </w:r>
-    </w:p>
-    <w:p>
-      <w:pPr>
-        <w:pStyle w:val="ListParagraph"/>
-        <w:ind w:left="1440"/>
-        <w:rPr>
-          <w:rFonts w:cs="Times New Roman"/>
-        </w:rPr>
-      </w:pPr>
-      <w:r>
+        <w:t>An accelerometer pen cannot be “lifted off” the paper. Since drawing over the same line twice causes error, some letters must be adapted to be legible. For example, an “E” might appear similar to an “</w:t>
+      </w:r>
+      <w:r>
+        <w:rPr>
+          <w:rFonts w:ascii="Accelerometer" w:hAnsi="Accelerometer" w:cs="Times New Roman"/>
+        </w:rPr>
+        <w:t>E</w:t>
+      </w:r>
+      <w:r>
+        <w:rPr>
+          <w:rFonts w:cs="Times New Roman"/>
+        </w:rPr>
+        <w:t xml:space="preserve">.” </w:t>
+      </w:r>
+    </w:p>
+    <w:p>
+      <w:pPr>
         <w:rPr>
           <w:rFonts w:cs="Times New Roman"/>
           <w:noProof/>
+          <w:lang w:eastAsia="en-CA"/>
+        </w:rPr>
+      </w:pPr>
+    </w:p>
+    <w:p>
+      <w:pPr>
+        <w:rPr>
+          <w:rFonts w:cs="Times New Roman"/>
+          <w:noProof/>
+          <w:lang w:eastAsia="en-CA"/>
+        </w:rPr>
+      </w:pPr>
+      <w:r>
+        <w:rPr>
+          <w:rFonts w:cs="Times New Roman"/>
+          <w:noProof/>
+          <w:lang w:eastAsia="en-CA"/>
+        </w:rPr>
+        <w:t xml:space="preserve">Example: </w:t>
+      </w:r>
+      <w:r>
+        <w:rPr>
+          <w:rFonts w:cs="Times New Roman"/>
+          <w:noProof/>
+          <w:lang w:eastAsia="en-CA"/>
+        </w:rPr>
+        <w:t>The letter L</w:t>
+      </w:r>
+    </w:p>
+    <w:p>
+      <w:pPr>
+        <w:rPr>
+          <w:rFonts w:cs="Times New Roman"/>
+          <w:noProof/>
+          <w:lang w:eastAsia="en-CA"/>
+        </w:rPr>
+      </w:pPr>
+      <w:r>
+        <w:rPr>
+          <w:rFonts w:cs="Times New Roman"/>
+          <w:noProof/>
+          <w:lang w:eastAsia="en-CA"/>
         </w:rPr>
         <w:drawing>
-          <wp:inline distT="0" distB="0" distL="0" distR="0" wp14:anchorId="70B3586C" wp14:editId="3DA03E62">
-            <wp:extent cx="2267332" cy="1723486"/>
-            <wp:effectExtent l="19050" t="19050" r="19050" b="10160"/>
-            <wp:docPr id="8" name="Picture 8"/>
+          <wp:anchor distT="0" distB="0" distL="114300" distR="114300" simplePos="0" relativeHeight="251688960" behindDoc="1" locked="0" layoutInCell="1" allowOverlap="1" wp14:anchorId="4C45D6D9" wp14:editId="1950D850">
+            <wp:simplePos x="0" y="0"/>
+            <wp:positionH relativeFrom="margin">
+              <wp:posOffset>3993515</wp:posOffset>
+            </wp:positionH>
+            <wp:positionV relativeFrom="paragraph">
+              <wp:posOffset>419735</wp:posOffset>
+            </wp:positionV>
+            <wp:extent cx="2143125" cy="2073910"/>
+            <wp:effectExtent l="0" t="0" r="9525" b="2540"/>
+            <wp:wrapTight wrapText="bothSides">
+              <wp:wrapPolygon edited="0">
+                <wp:start x="0" y="0"/>
+                <wp:lineTo x="0" y="21428"/>
+                <wp:lineTo x="21504" y="21428"/>
+                <wp:lineTo x="21504" y="0"/>
+                <wp:lineTo x="0" y="0"/>
+              </wp:wrapPolygon>
+            </wp:wrapTight>
+            <wp:docPr id="29" name="Picture 29"/>
             <wp:cNvGraphicFramePr>
               <a:graphicFrameLocks xmlns:a="http://schemas.openxmlformats.org/drawingml/2006/main" noChangeAspect="1"/>
             </wp:cNvGraphicFramePr>
@@ -4224,12 +4308,10 @@
               <a:graphicData uri="http://schemas.openxmlformats.org/drawingml/2006/picture">
                 <pic:pic xmlns:pic="http://schemas.openxmlformats.org/drawingml/2006/picture">
                   <pic:nvPicPr>
-                    <pic:cNvPr id="0" name="Picture 8"/>
-                    <pic:cNvPicPr>
-                      <a:picLocks noChangeAspect="1" noChangeArrowheads="1"/>
-                    </pic:cNvPicPr>
+                    <pic:cNvPr id="29" name="L.png"/>
+                    <pic:cNvPicPr/>
                   </pic:nvPicPr>
-                  <pic:blipFill>
+                  <pic:blipFill rotWithShape="1">
                     <a:blip r:embed="rId13" cstate="print">
                       <a:extLst>
                         <a:ext uri="{28A0092B-C50C-407E-A947-70E740481C1C}">
@@ -4237,25 +4319,190 @@
                         </a:ext>
                       </a:extLst>
                     </a:blip>
-                    <a:srcRect/>
-                    <a:stretch>
-                      <a:fillRect/>
-                    </a:stretch>
+                    <a:srcRect l="6523" t="1193" b="18887"/>
+                    <a:stretch/>
                   </pic:blipFill>
                   <pic:spPr bwMode="auto">
                     <a:xfrm>
                       <a:off x="0" y="0"/>
-                      <a:ext cx="2267332" cy="1723486"/>
+                      <a:ext cx="2143125" cy="2073910"/>
                     </a:xfrm>
                     <a:prstGeom prst="rect">
                       <a:avLst/>
                     </a:prstGeom>
-                    <a:noFill/>
                     <a:ln>
-                      <a:solidFill>
-                        <a:schemeClr val="accent1"/>
-                      </a:solidFill>
+                      <a:noFill/>
                     </a:ln>
+                    <a:extLst>
+                      <a:ext uri="{53640926-AAD7-44D8-BBD7-CCE9431645EC}">
+                        <a14:shadowObscured xmlns:a14="http://schemas.microsoft.com/office/drawing/2010/main"/>
+                      </a:ext>
+                    </a:extLst>
+                  </pic:spPr>
+                </pic:pic>
+              </a:graphicData>
+            </a:graphic>
+            <wp14:sizeRelH relativeFrom="margin">
+              <wp14:pctWidth>0</wp14:pctWidth>
+            </wp14:sizeRelH>
+            <wp14:sizeRelV relativeFrom="margin">
+              <wp14:pctHeight>0</wp14:pctHeight>
+            </wp14:sizeRelV>
+          </wp:anchor>
+        </w:drawing>
+      </w:r>
+      <w:r>
+        <w:rPr>
+          <w:rFonts w:cs="Times New Roman"/>
+          <w:noProof/>
+          <w:lang w:eastAsia="en-CA"/>
+        </w:rPr>
+        <mc:AlternateContent>
+          <mc:Choice Requires="wps">
+            <w:drawing>
+              <wp:anchor distT="45720" distB="45720" distL="114300" distR="114300" simplePos="0" relativeHeight="251696128" behindDoc="1" locked="0" layoutInCell="1" allowOverlap="1" wp14:anchorId="2C4B097D" wp14:editId="6D48EA8A">
+                <wp:simplePos x="0" y="0"/>
+                <wp:positionH relativeFrom="margin">
+                  <wp:posOffset>4057320</wp:posOffset>
+                </wp:positionH>
+                <wp:positionV relativeFrom="paragraph">
+                  <wp:posOffset>2649220</wp:posOffset>
+                </wp:positionV>
+                <wp:extent cx="1967230" cy="285115"/>
+                <wp:effectExtent l="0" t="0" r="13970" b="19685"/>
+                <wp:wrapTight wrapText="bothSides">
+                  <wp:wrapPolygon edited="0">
+                    <wp:start x="0" y="0"/>
+                    <wp:lineTo x="0" y="21648"/>
+                    <wp:lineTo x="21544" y="21648"/>
+                    <wp:lineTo x="21544" y="0"/>
+                    <wp:lineTo x="0" y="0"/>
+                  </wp:wrapPolygon>
+                </wp:wrapTight>
+                <wp:docPr id="39" name="Text Box 2"/>
+                <wp:cNvGraphicFramePr>
+                  <a:graphicFrameLocks xmlns:a="http://schemas.openxmlformats.org/drawingml/2006/main"/>
+                </wp:cNvGraphicFramePr>
+                <a:graphic xmlns:a="http://schemas.openxmlformats.org/drawingml/2006/main">
+                  <a:graphicData uri="http://schemas.microsoft.com/office/word/2010/wordprocessingShape">
+                    <wps:wsp>
+                      <wps:cNvSpPr txBox="1">
+                        <a:spLocks noChangeArrowheads="1"/>
+                      </wps:cNvSpPr>
+                      <wps:spPr bwMode="auto">
+                        <a:xfrm>
+                          <a:off x="0" y="0"/>
+                          <a:ext cx="1967230" cy="285115"/>
+                        </a:xfrm>
+                        <a:prstGeom prst="rect">
+                          <a:avLst/>
+                        </a:prstGeom>
+                        <a:solidFill>
+                          <a:srgbClr val="FFFFFF"/>
+                        </a:solidFill>
+                        <a:ln w="9525">
+                          <a:solidFill>
+                            <a:srgbClr val="000000"/>
+                          </a:solidFill>
+                          <a:miter lim="800000"/>
+                          <a:headEnd/>
+                          <a:tailEnd/>
+                        </a:ln>
+                      </wps:spPr>
+                      <wps:txbx>
+                        <w:txbxContent>
+                          <w:p>
+                            <w:r>
+                              <w:t>Position in y vs Position in x</w:t>
+                            </w:r>
+                          </w:p>
+                        </w:txbxContent>
+                      </wps:txbx>
+                      <wps:bodyPr rot="0" vert="horz" wrap="square" lIns="91440" tIns="45720" rIns="91440" bIns="45720" anchor="t" anchorCtr="0">
+                        <a:noAutofit/>
+                      </wps:bodyPr>
+                    </wps:wsp>
+                  </a:graphicData>
+                </a:graphic>
+                <wp14:sizeRelH relativeFrom="margin">
+                  <wp14:pctWidth>0</wp14:pctWidth>
+                </wp14:sizeRelH>
+                <wp14:sizeRelV relativeFrom="margin">
+                  <wp14:pctHeight>0</wp14:pctHeight>
+                </wp14:sizeRelV>
+              </wp:anchor>
+            </w:drawing>
+          </mc:Choice>
+          <mc:Fallback>
+            <w:pict>
+              <v:shapetype w14:anchorId="2C4B097D" id="_x0000_t202" coordsize="21600,21600" o:spt="202" path="m,l,21600r21600,l21600,xe">
+                <v:stroke joinstyle="miter"/>
+                <v:path gradientshapeok="t" o:connecttype="rect"/>
+              </v:shapetype>
+              <v:shape id="Text Box 2" o:spid="_x0000_s1026" type="#_x0000_t202" style="position:absolute;margin-left:319.45pt;margin-top:208.6pt;width:154.9pt;height:22.45pt;z-index:-251620352;visibility:visible;mso-wrap-style:square;mso-width-percent:0;mso-height-percent:0;mso-wrap-distance-left:9pt;mso-wrap-distance-top:3.6pt;mso-wrap-distance-right:9pt;mso-wrap-distance-bottom:3.6pt;mso-position-horizontal:absolute;mso-position-horizontal-relative:margin;mso-position-vertical:absolute;mso-position-vertical-relative:text;mso-width-percent:0;mso-height-percent:0;mso-width-relative:margin;mso-height-relative:margin;v-text-anchor:top" o:gfxdata="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">
+                <v:textbox>
+                  <w:txbxContent>
+                    <w:p>
+                      <w:r>
+                        <w:t>Position in y vs Position in x</w:t>
+                      </w:r>
+                    </w:p>
+                  </w:txbxContent>
+                </v:textbox>
+                <w10:wrap type="tight" anchorx="margin"/>
+              </v:shape>
+            </w:pict>
+          </mc:Fallback>
+        </mc:AlternateContent>
+      </w:r>
+      <w:r>
+        <w:rPr>
+          <w:rFonts w:cs="Times New Roman"/>
+          <w:noProof/>
+          <w:lang w:eastAsia="en-CA"/>
+        </w:rPr>
+        <w:drawing>
+          <wp:inline distT="0" distB="0" distL="0" distR="0" wp14:anchorId="1750E8D6" wp14:editId="4C9B144B">
+            <wp:extent cx="3651990" cy="2967820"/>
+            <wp:effectExtent l="0" t="0" r="5715" b="4445"/>
+            <wp:docPr id="30" name="Picture 30"/>
+            <wp:cNvGraphicFramePr>
+              <a:graphicFrameLocks xmlns:a="http://schemas.openxmlformats.org/drawingml/2006/main" noChangeAspect="1"/>
+            </wp:cNvGraphicFramePr>
+            <a:graphic xmlns:a="http://schemas.openxmlformats.org/drawingml/2006/main">
+              <a:graphicData uri="http://schemas.openxmlformats.org/drawingml/2006/picture">
+                <pic:pic xmlns:pic="http://schemas.openxmlformats.org/drawingml/2006/picture">
+                  <pic:nvPicPr>
+                    <pic:cNvPr id="30" name="LAcceleration.png"/>
+                    <pic:cNvPicPr/>
+                  </pic:nvPicPr>
+                  <pic:blipFill rotWithShape="1">
+                    <a:blip r:embed="rId14">
+                      <a:extLst>
+                        <a:ext uri="{28A0092B-C50C-407E-A947-70E740481C1C}">
+                          <a14:useLocalDpi xmlns:a14="http://schemas.microsoft.com/office/drawing/2010/main" val="0"/>
+                        </a:ext>
+                      </a:extLst>
+                    </a:blip>
+                    <a:srcRect r="62718" b="59603"/>
+                    <a:stretch/>
+                  </pic:blipFill>
+                  <pic:spPr bwMode="auto">
+                    <a:xfrm>
+                      <a:off x="0" y="0"/>
+                      <a:ext cx="3670043" cy="2982491"/>
+                    </a:xfrm>
+                    <a:prstGeom prst="rect">
+                      <a:avLst/>
+                    </a:prstGeom>
+                    <a:ln>
+                      <a:noFill/>
+                    </a:ln>
+                    <a:extLst>
+                      <a:ext uri="{53640926-AAD7-44D8-BBD7-CCE9431645EC}">
+                        <a14:shadowObscured xmlns:a14="http://schemas.microsoft.com/office/drawing/2010/main"/>
+                      </a:ext>
+                    </a:extLst>
                   </pic:spPr>
                 </pic:pic>
               </a:graphicData>
@@ -4263,15 +4510,408 @@
           </wp:inline>
         </w:drawing>
       </w:r>
-      <w:r>
+    </w:p>
+    <w:p>
+      <w:pPr>
         <w:rPr>
           <w:rFonts w:cs="Times New Roman"/>
           <w:noProof/>
+          <w:lang w:eastAsia="en-CA"/>
+        </w:rPr>
+      </w:pPr>
+      <w:r>
+        <w:rPr>
+          <w:rFonts w:cs="Times New Roman"/>
+          <w:noProof/>
+          <w:lang w:eastAsia="en-CA"/>
+        </w:rPr>
+        <w:br w:type="page"/>
+      </w:r>
+    </w:p>
+    <w:p>
+      <w:pPr>
+        <w:rPr>
+          <w:rFonts w:cs="Times New Roman"/>
+        </w:rPr>
+      </w:pPr>
+      <w:r>
+        <w:rPr>
+          <w:rFonts w:cs="Times New Roman"/>
+          <w:noProof/>
+          <w:lang w:eastAsia="en-CA"/>
+        </w:rPr>
+        <w:lastRenderedPageBreak/>
+        <mc:AlternateContent>
+          <mc:Choice Requires="wpg">
+            <w:drawing>
+              <wp:anchor distT="0" distB="0" distL="114300" distR="114300" simplePos="0" relativeHeight="251694080" behindDoc="0" locked="0" layoutInCell="1" allowOverlap="1" wp14:anchorId="61EF7584" wp14:editId="743DEE1D">
+                <wp:simplePos x="0" y="0"/>
+                <wp:positionH relativeFrom="margin">
+                  <wp:align>center</wp:align>
+                </wp:positionH>
+                <wp:positionV relativeFrom="paragraph">
+                  <wp:posOffset>-732731</wp:posOffset>
+                </wp:positionV>
+                <wp:extent cx="3743864" cy="2990545"/>
+                <wp:effectExtent l="19050" t="19050" r="28575" b="19685"/>
+                <wp:wrapNone/>
+                <wp:docPr id="38" name="Group 38"/>
+                <wp:cNvGraphicFramePr/>
+                <a:graphic xmlns:a="http://schemas.openxmlformats.org/drawingml/2006/main">
+                  <a:graphicData uri="http://schemas.microsoft.com/office/word/2010/wordprocessingGroup">
+                    <wpg:wgp>
+                      <wpg:cNvGrpSpPr/>
+                      <wpg:grpSpPr>
+                        <a:xfrm>
+                          <a:off x="0" y="0"/>
+                          <a:ext cx="3743864" cy="2990545"/>
+                          <a:chOff x="0" y="0"/>
+                          <a:chExt cx="2378075" cy="1807845"/>
+                        </a:xfrm>
+                      </wpg:grpSpPr>
+                      <pic:pic xmlns:pic="http://schemas.openxmlformats.org/drawingml/2006/picture">
+                        <pic:nvPicPr>
+                          <pic:cNvPr id="8" name="Picture 8"/>
+                          <pic:cNvPicPr>
+                            <a:picLocks noChangeAspect="1"/>
+                          </pic:cNvPicPr>
+                        </pic:nvPicPr>
+                        <pic:blipFill>
+                          <a:blip r:embed="rId15" cstate="print">
+                            <a:extLst>
+                              <a:ext uri="{28A0092B-C50C-407E-A947-70E740481C1C}">
+                                <a14:useLocalDpi xmlns:a14="http://schemas.microsoft.com/office/drawing/2010/main" val="0"/>
+                              </a:ext>
+                            </a:extLst>
+                          </a:blip>
+                          <a:srcRect/>
+                          <a:stretch>
+                            <a:fillRect/>
+                          </a:stretch>
+                        </pic:blipFill>
+                        <pic:spPr bwMode="auto">
+                          <a:xfrm>
+                            <a:off x="0" y="0"/>
+                            <a:ext cx="2378075" cy="1807845"/>
+                          </a:xfrm>
+                          <a:prstGeom prst="rect">
+                            <a:avLst/>
+                          </a:prstGeom>
+                          <a:noFill/>
+                          <a:ln>
+                            <a:solidFill>
+                              <a:schemeClr val="accent1"/>
+                            </a:solidFill>
+                          </a:ln>
+                        </pic:spPr>
+                      </pic:pic>
+                      <wps:wsp>
+                        <wps:cNvPr id="35" name="Rectangle 35"/>
+                        <wps:cNvSpPr/>
+                        <wps:spPr>
+                          <a:xfrm>
+                            <a:off x="552450" y="335280"/>
+                            <a:ext cx="341630" cy="500380"/>
+                          </a:xfrm>
+                          <a:prstGeom prst="rect">
+                            <a:avLst/>
+                          </a:prstGeom>
+                          <a:solidFill>
+                            <a:schemeClr val="bg1"/>
+                          </a:solidFill>
+                          <a:ln>
+                            <a:noFill/>
+                          </a:ln>
+                        </wps:spPr>
+                        <wps:style>
+                          <a:lnRef idx="2">
+                            <a:schemeClr val="accent1">
+                              <a:shade val="50000"/>
+                            </a:schemeClr>
+                          </a:lnRef>
+                          <a:fillRef idx="1">
+                            <a:schemeClr val="accent1"/>
+                          </a:fillRef>
+                          <a:effectRef idx="0">
+                            <a:schemeClr val="accent1"/>
+                          </a:effectRef>
+                          <a:fontRef idx="minor">
+                            <a:schemeClr val="lt1"/>
+                          </a:fontRef>
+                        </wps:style>
+                        <wps:bodyPr rot="0" spcFirstLastPara="0" vertOverflow="overflow" horzOverflow="overflow" vert="horz" wrap="square" lIns="91440" tIns="45720" rIns="91440" bIns="45720" numCol="1" spcCol="0" rtlCol="0" fromWordArt="0" anchor="ctr" anchorCtr="0" forceAA="0" compatLnSpc="1">
+                          <a:prstTxWarp prst="textNoShape">
+                            <a:avLst/>
+                          </a:prstTxWarp>
+                          <a:noAutofit/>
+                        </wps:bodyPr>
+                      </wps:wsp>
+                      <wps:wsp>
+                        <wps:cNvPr id="36" name="Straight Connector 36"/>
+                        <wps:cNvCnPr/>
+                        <wps:spPr>
+                          <a:xfrm>
+                            <a:off x="499110" y="579120"/>
+                            <a:ext cx="421419" cy="0"/>
+                          </a:xfrm>
+                          <a:prstGeom prst="line">
+                            <a:avLst/>
+                          </a:prstGeom>
+                          <a:ln w="8890">
+                            <a:solidFill>
+                              <a:srgbClr val="2B7EB8"/>
+                            </a:solidFill>
+                          </a:ln>
+                        </wps:spPr>
+                        <wps:style>
+                          <a:lnRef idx="1">
+                            <a:schemeClr val="accent5"/>
+                          </a:lnRef>
+                          <a:fillRef idx="0">
+                            <a:schemeClr val="accent5"/>
+                          </a:fillRef>
+                          <a:effectRef idx="0">
+                            <a:schemeClr val="accent5"/>
+                          </a:effectRef>
+                          <a:fontRef idx="minor">
+                            <a:schemeClr val="tx1"/>
+                          </a:fontRef>
+                        </wps:style>
+                        <wps:bodyPr/>
+                      </wps:wsp>
+                    </wpg:wgp>
+                  </a:graphicData>
+                </a:graphic>
+                <wp14:sizeRelH relativeFrom="margin">
+                  <wp14:pctWidth>0</wp14:pctWidth>
+                </wp14:sizeRelH>
+                <wp14:sizeRelV relativeFrom="margin">
+                  <wp14:pctHeight>0</wp14:pctHeight>
+                </wp14:sizeRelV>
+              </wp:anchor>
+            </w:drawing>
+          </mc:Choice>
+          <mc:Fallback>
+            <w:pict>
+              <v:group w14:anchorId="466D7997" id="Group 38" o:spid="_x0000_s1026" style="position:absolute;margin-left:0;margin-top:-57.7pt;width:294.8pt;height:235.5pt;z-index:251694080;mso-position-horizontal:center;mso-position-horizontal-relative:margin;mso-width-relative:margin;mso-height-relative:margin" coordsize="23780,18078" o:gfxdata="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">
+                <v:shapetype id="_x0000_t75" coordsize="21600,21600" o:spt="75" o:preferrelative="t" path="m@4@5l@4@11@9@11@9@5xe" filled="f" stroked="f">
+                  <v:stroke joinstyle="miter"/>
+                  <v:formulas>
+                    <v:f eqn="if lineDrawn pixelLineWidth 0"/>
+                    <v:f eqn="sum @0 1 0"/>
+                    <v:f eqn="sum 0 0 @1"/>
+                    <v:f eqn="prod @2 1 2"/>
+                    <v:f eqn="prod @3 21600 pixelWidth"/>
+                    <v:f eqn="prod @3 21600 pixelHeight"/>
+                    <v:f eqn="sum @0 0 1"/>
+                    <v:f eqn="prod @6 1 2"/>
+                    <v:f eqn="prod @7 21600 pixelWidth"/>
+                    <v:f eqn="sum @8 21600 0"/>
+                    <v:f eqn="prod @7 21600 pixelHeight"/>
+                    <v:f eqn="sum @10 21600 0"/>
+                  </v:formulas>
+                  <v:path o:extrusionok="f" gradientshapeok="t" o:connecttype="rect"/>
+                  <o:lock v:ext="edit" aspectratio="t"/>
+                </v:shapetype>
+                <v:shape id="Picture 8" o:spid="_x0000_s1027" type="#_x0000_t75" style="position:absolute;width:23780;height:18078;visibility:visible;mso-wrap-style:square" o:gfxdata="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" stroked="t" strokecolor="#4472c4 [3204]">
+                  <v:imagedata r:id="rId16" o:title=""/>
+                  <v:path arrowok="t"/>
+                </v:shape>
+                <v:rect id="Rectangle 35" o:spid="_x0000_s1028" style="position:absolute;left:5524;top:3352;width:3416;height:5004;visibility:visible;mso-wrap-style:square;v-text-anchor:middle" o:gfxdata="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" fillcolor="white [3212]" stroked="f" strokeweight="1pt"/>
+                <v:line id="Straight Connector 36" o:spid="_x0000_s1029" style="position:absolute;visibility:visible;mso-wrap-style:square" from="4991,5791" to="9205,5791" o:connectortype="straight" o:gfxdata="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" strokecolor="#2b7eb8" strokeweight=".7pt">
+                  <v:stroke joinstyle="miter"/>
+                </v:line>
+                <w10:wrap anchorx="margin"/>
+              </v:group>
+            </w:pict>
+          </mc:Fallback>
+        </mc:AlternateContent>
+      </w:r>
+      <w:r>
+        <w:rPr>
+          <w:noProof/>
+          <w:lang w:eastAsia="en-CA"/>
+        </w:rPr>
+        <mc:AlternateContent>
+          <mc:Choice Requires="wps">
+            <w:drawing>
+              <wp:anchor distT="45720" distB="45720" distL="114300" distR="114300" simplePos="0" relativeHeight="251671552" behindDoc="0" locked="0" layoutInCell="1" allowOverlap="1" wp14:anchorId="5AC5D694" wp14:editId="618AC7F7">
+                <wp:simplePos x="0" y="0"/>
+                <wp:positionH relativeFrom="margin">
+                  <wp:align>left</wp:align>
+                </wp:positionH>
+                <wp:positionV relativeFrom="paragraph">
+                  <wp:posOffset>105</wp:posOffset>
+                </wp:positionV>
+                <wp:extent cx="740410" cy="276225"/>
+                <wp:effectExtent l="0" t="0" r="2540" b="9525"/>
+                <wp:wrapSquare wrapText="bothSides"/>
+                <wp:docPr id="217" name="Text Box 2"/>
+                <wp:cNvGraphicFramePr>
+                  <a:graphicFrameLocks xmlns:a="http://schemas.openxmlformats.org/drawingml/2006/main"/>
+                </wp:cNvGraphicFramePr>
+                <a:graphic xmlns:a="http://schemas.openxmlformats.org/drawingml/2006/main">
+                  <a:graphicData uri="http://schemas.microsoft.com/office/word/2010/wordprocessingShape">
+                    <wps:wsp>
+                      <wps:cNvSpPr txBox="1">
+                        <a:spLocks noChangeArrowheads="1"/>
+                      </wps:cNvSpPr>
+                      <wps:spPr bwMode="auto">
+                        <a:xfrm>
+                          <a:off x="0" y="0"/>
+                          <a:ext cx="740496" cy="276225"/>
+                        </a:xfrm>
+                        <a:prstGeom prst="rect">
+                          <a:avLst/>
+                        </a:prstGeom>
+                        <a:solidFill>
+                          <a:srgbClr val="FFFFFF"/>
+                        </a:solidFill>
+                        <a:ln w="9525">
+                          <a:noFill/>
+                          <a:miter lim="800000"/>
+                          <a:headEnd/>
+                          <a:tailEnd/>
+                        </a:ln>
+                      </wps:spPr>
+                      <wps:txbx>
+                        <w:txbxContent>
+                          <w:p>
+                            <w:pPr>
+                              <w:pStyle w:val="ListParagraph"/>
+                              <w:numPr>
+                                <w:ilvl w:val="0"/>
+                                <w:numId w:val="5"/>
+                              </w:numPr>
+                            </w:pPr>
+                            <w:r>
+                              <w:t>NO</w:t>
+                            </w:r>
+                            <w:r>
+                              <w:t>T</w:t>
+                            </w:r>
+                          </w:p>
+                        </w:txbxContent>
+                      </wps:txbx>
+                      <wps:bodyPr rot="0" vert="horz" wrap="square" lIns="91440" tIns="45720" rIns="91440" bIns="45720" anchor="t" anchorCtr="0">
+                        <a:noAutofit/>
+                      </wps:bodyPr>
+                    </wps:wsp>
+                  </a:graphicData>
+                </a:graphic>
+                <wp14:sizeRelH relativeFrom="margin">
+                  <wp14:pctWidth>0</wp14:pctWidth>
+                </wp14:sizeRelH>
+                <wp14:sizeRelV relativeFrom="margin">
+                  <wp14:pctHeight>0</wp14:pctHeight>
+                </wp14:sizeRelV>
+              </wp:anchor>
+            </w:drawing>
+          </mc:Choice>
+          <mc:Fallback>
+            <w:pict>
+              <v:shape w14:anchorId="5AC5D694" id="_x0000_s1027" type="#_x0000_t202" style="position:absolute;margin-left:0;margin-top:0;width:58.3pt;height:21.75pt;z-index:251671552;visibility:visible;mso-wrap-style:square;mso-width-percent:0;mso-height-percent:0;mso-wrap-distance-left:9pt;mso-wrap-distance-top:3.6pt;mso-wrap-distance-right:9pt;mso-wrap-distance-bottom:3.6pt;mso-position-horizontal:left;mso-position-horizontal-relative:margin;mso-position-vertical:absolute;mso-position-vertical-relative:text;mso-width-percent:0;mso-height-percent:0;mso-width-relative:margin;mso-height-relative:margin;v-text-anchor:top" o:gfxdata="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" stroked="f">
+                <v:textbox>
+                  <w:txbxContent>
+                    <w:p>
+                      <w:pPr>
+                        <w:pStyle w:val="ListParagraph"/>
+                        <w:numPr>
+                          <w:ilvl w:val="0"/>
+                          <w:numId w:val="5"/>
+                        </w:numPr>
+                      </w:pPr>
+                      <w:r>
+                        <w:t>NO</w:t>
+                      </w:r>
+                      <w:r>
+                        <w:t>T</w:t>
+                      </w:r>
+                    </w:p>
+                  </w:txbxContent>
+                </v:textbox>
+                <w10:wrap type="square" anchorx="margin"/>
+              </v:shape>
+            </w:pict>
+          </mc:Fallback>
+        </mc:AlternateContent>
+      </w:r>
+    </w:p>
+    <w:p>
+      <w:pPr>
+        <w:rPr>
+          <w:rFonts w:cs="Times New Roman"/>
+        </w:rPr>
+      </w:pPr>
+    </w:p>
+    <w:p>
+      <w:pPr>
+        <w:rPr>
+          <w:rFonts w:cs="Times New Roman"/>
+        </w:rPr>
+      </w:pPr>
+    </w:p>
+    <w:p>
+      <w:pPr>
+        <w:rPr>
+          <w:rFonts w:cs="Times New Roman"/>
+        </w:rPr>
+      </w:pPr>
+    </w:p>
+    <w:p>
+      <w:pPr>
+        <w:rPr>
+          <w:rFonts w:cs="Times New Roman"/>
+          <w:noProof/>
+          <w:lang w:eastAsia="en-CA"/>
+        </w:rPr>
+      </w:pPr>
+    </w:p>
+    <w:p>
+      <w:pPr>
+        <w:rPr>
+          <w:rFonts w:cs="Times New Roman"/>
+        </w:rPr>
+      </w:pPr>
+    </w:p>
+    <w:p>
+      <w:pPr>
+        <w:rPr>
+          <w:rFonts w:cs="Times New Roman"/>
+        </w:rPr>
+      </w:pPr>
+    </w:p>
+    <w:p>
+      <w:pPr>
+        <w:rPr>
+          <w:rFonts w:cs="Times New Roman"/>
+        </w:rPr>
+      </w:pPr>
+      <w:r>
+        <w:rPr>
+          <w:noProof/>
+          <w:lang w:eastAsia="en-CA"/>
         </w:rPr>
         <w:drawing>
-          <wp:inline distT="0" distB="0" distL="0" distR="0" wp14:anchorId="253368E2" wp14:editId="64BBAC29">
-            <wp:extent cx="2270873" cy="1704819"/>
-            <wp:effectExtent l="19050" t="19050" r="15240" b="10160"/>
+          <wp:anchor distT="0" distB="0" distL="114300" distR="114300" simplePos="0" relativeHeight="251675648" behindDoc="1" locked="0" layoutInCell="1" allowOverlap="1" wp14:anchorId="32F31AC5" wp14:editId="3097DFFD">
+            <wp:simplePos x="0" y="0"/>
+            <wp:positionH relativeFrom="margin">
+              <wp:align>center</wp:align>
+            </wp:positionH>
+            <wp:positionV relativeFrom="margin">
+              <wp:posOffset>2478777</wp:posOffset>
+            </wp:positionV>
+            <wp:extent cx="3742868" cy="2788765"/>
+            <wp:effectExtent l="19050" t="19050" r="10160" b="12065"/>
+            <wp:wrapTight wrapText="bothSides">
+              <wp:wrapPolygon edited="0">
+                <wp:start x="-110" y="-148"/>
+                <wp:lineTo x="-110" y="21546"/>
+                <wp:lineTo x="21549" y="21546"/>
+                <wp:lineTo x="21549" y="-148"/>
+                <wp:lineTo x="-110" y="-148"/>
+              </wp:wrapPolygon>
+            </wp:wrapTight>
             <wp:docPr id="9" name="Picture 9"/>
             <wp:cNvGraphicFramePr>
               <a:graphicFrameLocks xmlns:a="http://schemas.openxmlformats.org/drawingml/2006/main" noChangeAspect="1"/>
@@ -4281,200 +4921,6 @@
                 <pic:pic xmlns:pic="http://schemas.openxmlformats.org/drawingml/2006/picture">
                   <pic:nvPicPr>
                     <pic:cNvPr id="0" name="Picture 9"/>
-                    <pic:cNvPicPr>
-                      <a:picLocks noChangeAspect="1" noChangeArrowheads="1"/>
-                    </pic:cNvPicPr>
-                  </pic:nvPicPr>
-                  <pic:blipFill>
-                    <a:blip r:embed="rId14" cstate="print">
-                      <a:extLst>
-                        <a:ext uri="{28A0092B-C50C-407E-A947-70E740481C1C}">
-                          <a14:useLocalDpi xmlns:a14="http://schemas.microsoft.com/office/drawing/2010/main" val="0"/>
-                        </a:ext>
-                      </a:extLst>
-                    </a:blip>
-                    <a:srcRect/>
-                    <a:stretch>
-                      <a:fillRect/>
-                    </a:stretch>
-                  </pic:blipFill>
-                  <pic:spPr bwMode="auto">
-                    <a:xfrm>
-                      <a:off x="0" y="0"/>
-                      <a:ext cx="2270873" cy="1704819"/>
-                    </a:xfrm>
-                    <a:prstGeom prst="rect">
-                      <a:avLst/>
-                    </a:prstGeom>
-                    <a:noFill/>
-                    <a:ln>
-                      <a:solidFill>
-                        <a:schemeClr val="accent1"/>
-                      </a:solidFill>
-                    </a:ln>
-                  </pic:spPr>
-                </pic:pic>
-              </a:graphicData>
-            </a:graphic>
-          </wp:inline>
-        </w:drawing>
-      </w:r>
-    </w:p>
-    <w:p>
-      <w:pPr>
-        <w:pStyle w:val="ListParagraph"/>
-        <w:numPr>
-          <w:ilvl w:val="1"/>
-          <w:numId w:val="3"/>
-        </w:numPr>
-        <w:rPr>
-          <w:rFonts w:cs="Times New Roman"/>
-        </w:rPr>
-      </w:pPr>
-      <w:r>
-        <w:rPr>
-          <w:rFonts w:cs="Times New Roman"/>
-        </w:rPr>
-        <w:t>HALT</w:t>
-      </w:r>
-    </w:p>
-    <w:p>
-      <w:pPr>
-        <w:ind w:left="1080"/>
-        <w:rPr>
-          <w:rFonts w:cs="Times New Roman"/>
-        </w:rPr>
-      </w:pPr>
-      <w:r>
-        <w:rPr>
-          <w:rFonts w:cs="Times New Roman"/>
-          <w:noProof/>
-        </w:rPr>
-        <w:drawing>
-          <wp:inline distT="0" distB="0" distL="0" distR="0" wp14:anchorId="3F395EF0" wp14:editId="07A68A4E">
-            <wp:extent cx="2115669" cy="1588302"/>
-            <wp:effectExtent l="19050" t="19050" r="18415" b="12065"/>
-            <wp:docPr id="18" name="Picture 18"/>
-            <wp:cNvGraphicFramePr>
-              <a:graphicFrameLocks xmlns:a="http://schemas.openxmlformats.org/drawingml/2006/main" noChangeAspect="1"/>
-            </wp:cNvGraphicFramePr>
-            <a:graphic xmlns:a="http://schemas.openxmlformats.org/drawingml/2006/main">
-              <a:graphicData uri="http://schemas.openxmlformats.org/drawingml/2006/picture">
-                <pic:pic xmlns:pic="http://schemas.openxmlformats.org/drawingml/2006/picture">
-                  <pic:nvPicPr>
-                    <pic:cNvPr id="0" name="Picture 18"/>
-                    <pic:cNvPicPr>
-                      <a:picLocks noChangeAspect="1" noChangeArrowheads="1"/>
-                    </pic:cNvPicPr>
-                  </pic:nvPicPr>
-                  <pic:blipFill>
-                    <a:blip r:embed="rId15" cstate="print">
-                      <a:extLst>
-                        <a:ext uri="{28A0092B-C50C-407E-A947-70E740481C1C}">
-                          <a14:useLocalDpi xmlns:a14="http://schemas.microsoft.com/office/drawing/2010/main" val="0"/>
-                        </a:ext>
-                      </a:extLst>
-                    </a:blip>
-                    <a:srcRect/>
-                    <a:stretch>
-                      <a:fillRect/>
-                    </a:stretch>
-                  </pic:blipFill>
-                  <pic:spPr bwMode="auto">
-                    <a:xfrm>
-                      <a:off x="0" y="0"/>
-                      <a:ext cx="2159571" cy="1621261"/>
-                    </a:xfrm>
-                    <a:prstGeom prst="rect">
-                      <a:avLst/>
-                    </a:prstGeom>
-                    <a:noFill/>
-                    <a:ln>
-                      <a:solidFill>
-                        <a:schemeClr val="accent1"/>
-                      </a:solidFill>
-                    </a:ln>
-                  </pic:spPr>
-                </pic:pic>
-              </a:graphicData>
-            </a:graphic>
-          </wp:inline>
-        </w:drawing>
-      </w:r>
-      <w:r>
-        <w:rPr>
-          <w:rFonts w:cs="Times New Roman"/>
-          <w:noProof/>
-        </w:rPr>
-        <w:drawing>
-          <wp:inline distT="0" distB="0" distL="0" distR="0" wp14:anchorId="0F605EC6" wp14:editId="2D4F43DA">
-            <wp:extent cx="2166325" cy="1626333"/>
-            <wp:effectExtent l="19050" t="19050" r="24765" b="12065"/>
-            <wp:docPr id="19" name="Picture 19"/>
-            <wp:cNvGraphicFramePr>
-              <a:graphicFrameLocks xmlns:a="http://schemas.openxmlformats.org/drawingml/2006/main" noChangeAspect="1"/>
-            </wp:cNvGraphicFramePr>
-            <a:graphic xmlns:a="http://schemas.openxmlformats.org/drawingml/2006/main">
-              <a:graphicData uri="http://schemas.openxmlformats.org/drawingml/2006/picture">
-                <pic:pic xmlns:pic="http://schemas.openxmlformats.org/drawingml/2006/picture">
-                  <pic:nvPicPr>
-                    <pic:cNvPr id="0" name="Picture 19"/>
-                    <pic:cNvPicPr>
-                      <a:picLocks noChangeAspect="1" noChangeArrowheads="1"/>
-                    </pic:cNvPicPr>
-                  </pic:nvPicPr>
-                  <pic:blipFill>
-                    <a:blip r:embed="rId16" cstate="print">
-                      <a:extLst>
-                        <a:ext uri="{28A0092B-C50C-407E-A947-70E740481C1C}">
-                          <a14:useLocalDpi xmlns:a14="http://schemas.microsoft.com/office/drawing/2010/main" val="0"/>
-                        </a:ext>
-                      </a:extLst>
-                    </a:blip>
-                    <a:srcRect/>
-                    <a:stretch>
-                      <a:fillRect/>
-                    </a:stretch>
-                  </pic:blipFill>
-                  <pic:spPr bwMode="auto">
-                    <a:xfrm>
-                      <a:off x="0" y="0"/>
-                      <a:ext cx="2228186" cy="1672774"/>
-                    </a:xfrm>
-                    <a:prstGeom prst="rect">
-                      <a:avLst/>
-                    </a:prstGeom>
-                    <a:noFill/>
-                    <a:ln>
-                      <a:solidFill>
-                        <a:schemeClr val="accent1"/>
-                      </a:solidFill>
-                    </a:ln>
-                  </pic:spPr>
-                </pic:pic>
-              </a:graphicData>
-            </a:graphic>
-          </wp:inline>
-        </w:drawing>
-      </w:r>
-      <w:r>
-        <w:rPr>
-          <w:rFonts w:cs="Times New Roman"/>
-          <w:noProof/>
-        </w:rPr>
-        <w:drawing>
-          <wp:inline distT="0" distB="0" distL="0" distR="0" wp14:anchorId="0DC4D055" wp14:editId="52790A18">
-            <wp:extent cx="2138476" cy="1605424"/>
-            <wp:effectExtent l="19050" t="19050" r="14605" b="13970"/>
-            <wp:docPr id="20" name="Picture 20"/>
-            <wp:cNvGraphicFramePr>
-              <a:graphicFrameLocks xmlns:a="http://schemas.openxmlformats.org/drawingml/2006/main" noChangeAspect="1"/>
-            </wp:cNvGraphicFramePr>
-            <a:graphic xmlns:a="http://schemas.openxmlformats.org/drawingml/2006/main">
-              <a:graphicData uri="http://schemas.openxmlformats.org/drawingml/2006/picture">
-                <pic:pic xmlns:pic="http://schemas.openxmlformats.org/drawingml/2006/picture">
-                  <pic:nvPicPr>
-                    <pic:cNvPr id="0" name="Picture 14"/>
                     <pic:cNvPicPr>
                       <a:picLocks noChangeAspect="1" noChangeArrowheads="1"/>
                     </pic:cNvPicPr>
@@ -4495,7 +4941,7 @@
                   <pic:spPr bwMode="auto">
                     <a:xfrm>
                       <a:off x="0" y="0"/>
-                      <a:ext cx="2331961" cy="1750680"/>
+                      <a:ext cx="3742868" cy="2788765"/>
                     </a:xfrm>
                     <a:prstGeom prst="rect">
                       <a:avLst/>
@@ -4510,19 +4956,103 @@
                 </pic:pic>
               </a:graphicData>
             </a:graphic>
-          </wp:inline>
+            <wp14:sizeRelH relativeFrom="margin">
+              <wp14:pctWidth>0</wp14:pctWidth>
+            </wp14:sizeRelH>
+            <wp14:sizeRelV relativeFrom="margin">
+              <wp14:pctHeight>0</wp14:pctHeight>
+            </wp14:sizeRelV>
+          </wp:anchor>
         </w:drawing>
       </w:r>
-      <w:r>
+    </w:p>
+    <w:p>
+      <w:pPr>
+        <w:rPr>
+          <w:rFonts w:cs="Times New Roman"/>
+        </w:rPr>
+      </w:pPr>
+    </w:p>
+    <w:p>
+      <w:pPr>
+        <w:rPr>
+          <w:rFonts w:cs="Times New Roman"/>
+        </w:rPr>
+      </w:pPr>
+    </w:p>
+    <w:p>
+      <w:pPr>
+        <w:rPr>
+          <w:rFonts w:cs="Times New Roman"/>
+        </w:rPr>
+      </w:pPr>
+    </w:p>
+    <w:p>
+      <w:pPr>
         <w:rPr>
           <w:rFonts w:cs="Times New Roman"/>
           <w:noProof/>
         </w:rPr>
+      </w:pPr>
+    </w:p>
+    <w:p>
+      <w:pPr>
+        <w:rPr>
+          <w:rFonts w:cs="Times New Roman"/>
+          <w:noProof/>
+        </w:rPr>
+      </w:pPr>
+    </w:p>
+    <w:p>
+      <w:pPr>
+        <w:rPr>
+          <w:rFonts w:cs="Times New Roman"/>
+          <w:noProof/>
+        </w:rPr>
+      </w:pPr>
+    </w:p>
+    <w:p>
+      <w:pPr>
+        <w:rPr>
+          <w:rFonts w:cs="Times New Roman"/>
+          <w:noProof/>
+        </w:rPr>
+      </w:pPr>
+    </w:p>
+    <w:p>
+      <w:pPr>
+        <w:rPr>
+          <w:rFonts w:cs="Times New Roman"/>
+          <w:noProof/>
+        </w:rPr>
+      </w:pPr>
+      <w:r>
+        <w:rPr>
+          <w:rFonts w:cs="Times New Roman"/>
+          <w:noProof/>
+          <w:lang w:eastAsia="en-CA"/>
+        </w:rPr>
         <w:drawing>
-          <wp:inline distT="0" distB="0" distL="0" distR="0" wp14:anchorId="42CF941C" wp14:editId="26FA7939">
-            <wp:extent cx="2138348" cy="1605328"/>
-            <wp:effectExtent l="19050" t="19050" r="14605" b="13970"/>
-            <wp:docPr id="21" name="Picture 21"/>
+          <wp:anchor distT="0" distB="0" distL="114300" distR="114300" simplePos="0" relativeHeight="251686912" behindDoc="1" locked="0" layoutInCell="1" allowOverlap="1" wp14:anchorId="1CB6E7C5" wp14:editId="62E365A2">
+            <wp:simplePos x="0" y="0"/>
+            <wp:positionH relativeFrom="margin">
+              <wp:align>center</wp:align>
+            </wp:positionH>
+            <wp:positionV relativeFrom="paragraph">
+              <wp:posOffset>349885</wp:posOffset>
+            </wp:positionV>
+            <wp:extent cx="3706587" cy="2779940"/>
+            <wp:effectExtent l="19050" t="19050" r="27305" b="20955"/>
+            <wp:wrapTight wrapText="bothSides">
+              <wp:wrapPolygon edited="0">
+                <wp:start x="-111" y="-148"/>
+                <wp:lineTo x="-111" y="21615"/>
+                <wp:lineTo x="21648" y="21615"/>
+                <wp:lineTo x="21648" y="-148"/>
+                <wp:lineTo x="-111" y="-148"/>
+              </wp:wrapPolygon>
+            </wp:wrapTight>
+            <wp:docPr id="32" name="Picture 32"/>
             <wp:cNvGraphicFramePr>
               <a:graphicFrameLocks xmlns:a="http://schemas.openxmlformats.org/drawingml/2006/main" noChangeAspect="1"/>
             </wp:cNvGraphicFramePr>
@@ -4530,10 +5060,8 @@
               <a:graphicData uri="http://schemas.openxmlformats.org/drawingml/2006/picture">
                 <pic:pic xmlns:pic="http://schemas.openxmlformats.org/drawingml/2006/picture">
                   <pic:nvPicPr>
-                    <pic:cNvPr id="0" name="Picture 20"/>
-                    <pic:cNvPicPr>
-                      <a:picLocks noChangeAspect="1" noChangeArrowheads="1"/>
-                    </pic:cNvPicPr>
+                    <pic:cNvPr id="32" name="T.png"/>
+                    <pic:cNvPicPr/>
                   </pic:nvPicPr>
                   <pic:blipFill>
                     <a:blip r:embed="rId18" cstate="print">
@@ -4543,20 +5071,18 @@
                         </a:ext>
                       </a:extLst>
                     </a:blip>
-                    <a:srcRect/>
                     <a:stretch>
                       <a:fillRect/>
                     </a:stretch>
                   </pic:blipFill>
-                  <pic:spPr bwMode="auto">
+                  <pic:spPr>
                     <a:xfrm>
                       <a:off x="0" y="0"/>
-                      <a:ext cx="2204434" cy="1654941"/>
+                      <a:ext cx="3706587" cy="2779940"/>
                     </a:xfrm>
                     <a:prstGeom prst="rect">
                       <a:avLst/>
                     </a:prstGeom>
-                    <a:noFill/>
                     <a:ln>
                       <a:solidFill>
                         <a:schemeClr val="accent1"/>
@@ -4566,46 +5092,98 @@
                 </pic:pic>
               </a:graphicData>
             </a:graphic>
-          </wp:inline>
+            <wp14:sizeRelH relativeFrom="margin">
+              <wp14:pctWidth>0</wp14:pctWidth>
+            </wp14:sizeRelH>
+            <wp14:sizeRelV relativeFrom="margin">
+              <wp14:pctHeight>0</wp14:pctHeight>
+            </wp14:sizeRelV>
+          </wp:anchor>
         </w:drawing>
       </w:r>
     </w:p>
     <w:p>
       <w:pPr>
-        <w:pStyle w:val="ListParagraph"/>
-        <w:numPr>
-          <w:ilvl w:val="1"/>
-          <w:numId w:val="3"/>
-        </w:numPr>
-        <w:rPr>
-          <w:rFonts w:cs="Times New Roman"/>
-        </w:rPr>
-      </w:pPr>
-      <w:r>
-        <w:rPr>
-          <w:rFonts w:cs="Times New Roman"/>
+        <w:rPr>
+          <w:rFonts w:cs="Times New Roman"/>
+          <w:noProof/>
+        </w:rPr>
+      </w:pPr>
+    </w:p>
+    <w:p>
+      <w:pPr>
+        <w:rPr>
+          <w:rFonts w:cs="Times New Roman"/>
+          <w:noProof/>
+        </w:rPr>
+      </w:pPr>
+    </w:p>
+    <w:p>
+      <w:pPr>
+        <w:rPr>
+          <w:rFonts w:cs="Times New Roman"/>
+          <w:noProof/>
+        </w:rPr>
+      </w:pPr>
+    </w:p>
+    <w:p>
+      <w:pPr>
+        <w:rPr>
+          <w:rFonts w:cs="Times New Roman"/>
+          <w:noProof/>
+        </w:rPr>
+      </w:pPr>
+    </w:p>
+    <w:p>
+      <w:pPr>
+        <w:rPr>
+          <w:rFonts w:cs="Times New Roman"/>
+          <w:noProof/>
+        </w:rPr>
+      </w:pPr>
+    </w:p>
+    <w:p>
+      <w:pPr>
+        <w:rPr>
+          <w:rFonts w:cs="Times New Roman"/>
+          <w:noProof/>
+        </w:rPr>
+      </w:pPr>
+    </w:p>
+    <w:p>
+      <w:pPr>
+        <w:rPr>
+          <w:rFonts w:cs="Times New Roman"/>
+          <w:noProof/>
+        </w:rPr>
+      </w:pPr>
+      <w:r>
+        <w:rPr>
+          <w:rFonts w:cs="Times New Roman"/>
+          <w:noProof/>
+          <w:lang w:eastAsia="en-CA"/>
         </w:rPr>
         <w:lastRenderedPageBreak/>
-        <w:t>LOVE</w:t>
-      </w:r>
-    </w:p>
-    <w:p>
-      <w:pPr>
-        <w:pStyle w:val="ListParagraph"/>
-        <w:ind w:left="1440"/>
-        <w:rPr>
-          <w:rFonts w:cs="Times New Roman"/>
-        </w:rPr>
-      </w:pPr>
-      <w:r>
-        <w:rPr>
-          <w:rFonts w:cs="Times New Roman"/>
-          <w:noProof/>
-        </w:rPr>
         <w:drawing>
-          <wp:inline distT="0" distB="0" distL="0" distR="0" wp14:anchorId="48873687" wp14:editId="0643B4FC">
-            <wp:extent cx="2138476" cy="1605424"/>
-            <wp:effectExtent l="19050" t="19050" r="14605" b="13970"/>
+          <wp:anchor distT="0" distB="0" distL="114300" distR="114300" simplePos="0" relativeHeight="251685888" behindDoc="1" locked="0" layoutInCell="1" allowOverlap="1" wp14:anchorId="4ECFD9C2" wp14:editId="7533CB6E">
+            <wp:simplePos x="0" y="0"/>
+            <wp:positionH relativeFrom="margin">
+              <wp:align>center</wp:align>
+            </wp:positionH>
+            <wp:positionV relativeFrom="paragraph">
+              <wp:posOffset>19217</wp:posOffset>
+            </wp:positionV>
+            <wp:extent cx="2691324" cy="2018493"/>
+            <wp:effectExtent l="19050" t="19050" r="13970" b="20320"/>
+            <wp:wrapTight wrapText="bothSides">
+              <wp:wrapPolygon edited="0">
+                <wp:start x="-153" y="-204"/>
+                <wp:lineTo x="-153" y="21614"/>
+                <wp:lineTo x="21559" y="21614"/>
+                <wp:lineTo x="21559" y="-204"/>
+                <wp:lineTo x="-153" y="-204"/>
+              </wp:wrapPolygon>
+            </wp:wrapTight>
             <wp:docPr id="14" name="Picture 14"/>
             <wp:cNvGraphicFramePr>
               <a:graphicFrameLocks xmlns:a="http://schemas.openxmlformats.org/drawingml/2006/main" noChangeAspect="1"/>
@@ -4615,62 +5193,6 @@
                 <pic:pic xmlns:pic="http://schemas.openxmlformats.org/drawingml/2006/picture">
                   <pic:nvPicPr>
                     <pic:cNvPr id="0" name="Picture 14"/>
-                    <pic:cNvPicPr>
-                      <a:picLocks noChangeAspect="1" noChangeArrowheads="1"/>
-                    </pic:cNvPicPr>
-                  </pic:nvPicPr>
-                  <pic:blipFill>
-                    <a:blip r:embed="rId17" cstate="print">
-                      <a:extLst>
-                        <a:ext uri="{28A0092B-C50C-407E-A947-70E740481C1C}">
-                          <a14:useLocalDpi xmlns:a14="http://schemas.microsoft.com/office/drawing/2010/main" val="0"/>
-                        </a:ext>
-                      </a:extLst>
-                    </a:blip>
-                    <a:srcRect/>
-                    <a:stretch>
-                      <a:fillRect/>
-                    </a:stretch>
-                  </pic:blipFill>
-                  <pic:spPr bwMode="auto">
-                    <a:xfrm>
-                      <a:off x="0" y="0"/>
-                      <a:ext cx="2331961" cy="1750680"/>
-                    </a:xfrm>
-                    <a:prstGeom prst="rect">
-                      <a:avLst/>
-                    </a:prstGeom>
-                    <a:noFill/>
-                    <a:ln>
-                      <a:solidFill>
-                        <a:schemeClr val="accent1"/>
-                      </a:solidFill>
-                    </a:ln>
-                  </pic:spPr>
-                </pic:pic>
-              </a:graphicData>
-            </a:graphic>
-          </wp:inline>
-        </w:drawing>
-      </w:r>
-      <w:r>
-        <w:rPr>
-          <w:rFonts w:cs="Times New Roman"/>
-          <w:noProof/>
-        </w:rPr>
-        <w:drawing>
-          <wp:inline distT="0" distB="0" distL="0" distR="0" wp14:anchorId="6E82E489" wp14:editId="2E86566E">
-            <wp:extent cx="2128927" cy="1598255"/>
-            <wp:effectExtent l="19050" t="19050" r="24130" b="21590"/>
-            <wp:docPr id="15" name="Picture 15"/>
-            <wp:cNvGraphicFramePr>
-              <a:graphicFrameLocks xmlns:a="http://schemas.openxmlformats.org/drawingml/2006/main" noChangeAspect="1"/>
-            </wp:cNvGraphicFramePr>
-            <a:graphic xmlns:a="http://schemas.openxmlformats.org/drawingml/2006/main">
-              <a:graphicData uri="http://schemas.openxmlformats.org/drawingml/2006/picture">
-                <pic:pic xmlns:pic="http://schemas.openxmlformats.org/drawingml/2006/picture">
-                  <pic:nvPicPr>
-                    <pic:cNvPr id="0" name="Picture 15"/>
                     <pic:cNvPicPr>
                       <a:picLocks noChangeAspect="1" noChangeArrowheads="1"/>
                     </pic:cNvPicPr>
@@ -4691,7 +5213,7 @@
                   <pic:spPr bwMode="auto">
                     <a:xfrm>
                       <a:off x="0" y="0"/>
-                      <a:ext cx="2316724" cy="1739240"/>
+                      <a:ext cx="2691324" cy="2018493"/>
                     </a:xfrm>
                     <a:prstGeom prst="rect">
                       <a:avLst/>
@@ -4706,18 +5228,41 @@
                 </pic:pic>
               </a:graphicData>
             </a:graphic>
-          </wp:inline>
+            <wp14:sizeRelH relativeFrom="margin">
+              <wp14:pctWidth>0</wp14:pctWidth>
+            </wp14:sizeRelH>
+            <wp14:sizeRelV relativeFrom="margin">
+              <wp14:pctHeight>0</wp14:pctHeight>
+            </wp14:sizeRelV>
+          </wp:anchor>
         </w:drawing>
       </w:r>
       <w:r>
         <w:rPr>
           <w:rFonts w:cs="Times New Roman"/>
           <w:noProof/>
+          <w:lang w:eastAsia="en-CA"/>
         </w:rPr>
         <w:drawing>
-          <wp:inline distT="0" distB="0" distL="0" distR="0" wp14:anchorId="72AE7AC5" wp14:editId="2AA8DC57">
-            <wp:extent cx="2154807" cy="1617683"/>
-            <wp:effectExtent l="19050" t="19050" r="17145" b="20955"/>
+          <wp:anchor distT="0" distB="0" distL="114300" distR="114300" simplePos="0" relativeHeight="251683840" behindDoc="1" locked="0" layoutInCell="1" allowOverlap="1" wp14:anchorId="7F5AC2F0" wp14:editId="211DF003">
+            <wp:simplePos x="0" y="0"/>
+            <wp:positionH relativeFrom="margin">
+              <wp:align>center</wp:align>
+            </wp:positionH>
+            <wp:positionV relativeFrom="paragraph">
+              <wp:posOffset>4227830</wp:posOffset>
+            </wp:positionV>
+            <wp:extent cx="2692400" cy="2018493"/>
+            <wp:effectExtent l="19050" t="19050" r="12700" b="20320"/>
+            <wp:wrapTight wrapText="bothSides">
+              <wp:wrapPolygon edited="0">
+                <wp:start x="-153" y="-204"/>
+                <wp:lineTo x="-153" y="21614"/>
+                <wp:lineTo x="21549" y="21614"/>
+                <wp:lineTo x="21549" y="-204"/>
+                <wp:lineTo x="-153" y="-204"/>
+              </wp:wrapPolygon>
+            </wp:wrapTight>
             <wp:docPr id="16" name="Picture 16"/>
             <wp:cNvGraphicFramePr>
               <a:graphicFrameLocks xmlns:a="http://schemas.openxmlformats.org/drawingml/2006/main" noChangeAspect="1"/>
@@ -4747,7 +5292,7 @@
                   <pic:spPr bwMode="auto">
                     <a:xfrm>
                       <a:off x="0" y="0"/>
-                      <a:ext cx="2206546" cy="1656525"/>
+                      <a:ext cx="2692400" cy="2018493"/>
                     </a:xfrm>
                     <a:prstGeom prst="rect">
                       <a:avLst/>
@@ -4762,18 +5307,41 @@
                 </pic:pic>
               </a:graphicData>
             </a:graphic>
-          </wp:inline>
+            <wp14:sizeRelH relativeFrom="margin">
+              <wp14:pctWidth>0</wp14:pctWidth>
+            </wp14:sizeRelH>
+            <wp14:sizeRelV relativeFrom="margin">
+              <wp14:pctHeight>0</wp14:pctHeight>
+            </wp14:sizeRelV>
+          </wp:anchor>
         </w:drawing>
       </w:r>
       <w:r>
         <w:rPr>
           <w:rFonts w:cs="Times New Roman"/>
           <w:noProof/>
+          <w:lang w:eastAsia="en-CA"/>
         </w:rPr>
         <w:drawing>
-          <wp:inline distT="0" distB="0" distL="0" distR="0" wp14:anchorId="2B19CA5A" wp14:editId="1774A2E2">
-            <wp:extent cx="2146181" cy="1611209"/>
-            <wp:effectExtent l="19050" t="19050" r="26035" b="27305"/>
+          <wp:anchor distT="0" distB="0" distL="114300" distR="114300" simplePos="0" relativeHeight="251682816" behindDoc="1" locked="0" layoutInCell="1" allowOverlap="1" wp14:anchorId="0AB332FA" wp14:editId="2FC153E3">
+            <wp:simplePos x="0" y="0"/>
+            <wp:positionH relativeFrom="margin">
+              <wp:align>center</wp:align>
+            </wp:positionH>
+            <wp:positionV relativeFrom="paragraph">
+              <wp:posOffset>6381750</wp:posOffset>
+            </wp:positionV>
+            <wp:extent cx="2691958" cy="2018493"/>
+            <wp:effectExtent l="19050" t="19050" r="13335" b="20320"/>
+            <wp:wrapTight wrapText="bothSides">
+              <wp:wrapPolygon edited="0">
+                <wp:start x="-153" y="-204"/>
+                <wp:lineTo x="-153" y="21614"/>
+                <wp:lineTo x="21554" y="21614"/>
+                <wp:lineTo x="21554" y="-204"/>
+                <wp:lineTo x="-153" y="-204"/>
+              </wp:wrapPolygon>
+            </wp:wrapTight>
             <wp:docPr id="17" name="Picture 17"/>
             <wp:cNvGraphicFramePr>
               <a:graphicFrameLocks xmlns:a="http://schemas.openxmlformats.org/drawingml/2006/main" noChangeAspect="1"/>
@@ -4803,7 +5371,7 @@
                   <pic:spPr bwMode="auto">
                     <a:xfrm>
                       <a:off x="0" y="0"/>
-                      <a:ext cx="2211016" cy="1659882"/>
+                      <a:ext cx="2691958" cy="2018493"/>
                     </a:xfrm>
                     <a:prstGeom prst="rect">
                       <a:avLst/>
@@ -4818,49 +5386,42 @@
                 </pic:pic>
               </a:graphicData>
             </a:graphic>
-          </wp:inline>
+            <wp14:sizeRelH relativeFrom="margin">
+              <wp14:pctWidth>0</wp14:pctWidth>
+            </wp14:sizeRelH>
+            <wp14:sizeRelV relativeFrom="margin">
+              <wp14:pctHeight>0</wp14:pctHeight>
+            </wp14:sizeRelV>
+          </wp:anchor>
         </w:drawing>
       </w:r>
-    </w:p>
-    <w:p>
-      <w:pPr>
-        <w:ind w:left="1080"/>
-        <w:rPr>
-          <w:rFonts w:cs="Times New Roman"/>
-        </w:rPr>
-      </w:pPr>
-      <w:r>
-        <w:rPr>
-          <w:rFonts w:cs="Times New Roman"/>
-        </w:rPr>
-        <w:t>Example: The Letter “O”</w:t>
-      </w:r>
-    </w:p>
-    <w:p>
-      <w:pPr>
+      <w:r>
         <w:rPr>
           <w:rFonts w:cs="Times New Roman"/>
           <w:noProof/>
-        </w:rPr>
-      </w:pPr>
-      <w:r>
-        <w:rPr>
-          <w:rFonts w:cs="Times New Roman"/>
-          <w:noProof/>
+          <w:lang w:eastAsia="en-CA"/>
         </w:rPr>
         <w:drawing>
-          <wp:anchor distT="0" distB="0" distL="114300" distR="114300" simplePos="0" relativeHeight="251670528" behindDoc="0" locked="0" layoutInCell="1" allowOverlap="1" wp14:anchorId="318C4F15" wp14:editId="593E95EB">
+          <wp:anchor distT="0" distB="0" distL="114300" distR="114300" simplePos="0" relativeHeight="251684864" behindDoc="1" locked="0" layoutInCell="1" allowOverlap="1" wp14:anchorId="7EB88B6F" wp14:editId="10146AA6">
             <wp:simplePos x="0" y="0"/>
             <wp:positionH relativeFrom="margin">
-              <wp:align>right</wp:align>
+              <wp:align>center</wp:align>
             </wp:positionH>
             <wp:positionV relativeFrom="paragraph">
-              <wp:posOffset>2423915</wp:posOffset>
+              <wp:posOffset>2113280</wp:posOffset>
             </wp:positionV>
-            <wp:extent cx="2371725" cy="1621155"/>
-            <wp:effectExtent l="19050" t="19050" r="28575" b="17145"/>
-            <wp:wrapNone/>
-            <wp:docPr id="23" name="Picture 23"/>
+            <wp:extent cx="2692400" cy="2018493"/>
+            <wp:effectExtent l="19050" t="19050" r="12700" b="20320"/>
+            <wp:wrapTight wrapText="bothSides">
+              <wp:wrapPolygon edited="0">
+                <wp:start x="-153" y="-204"/>
+                <wp:lineTo x="-153" y="21614"/>
+                <wp:lineTo x="21549" y="21614"/>
+                <wp:lineTo x="21549" y="-204"/>
+                <wp:lineTo x="-153" y="-204"/>
+              </wp:wrapPolygon>
+            </wp:wrapTight>
+            <wp:docPr id="15" name="Picture 15"/>
             <wp:cNvGraphicFramePr>
               <a:graphicFrameLocks xmlns:a="http://schemas.openxmlformats.org/drawingml/2006/main" noChangeAspect="1"/>
             </wp:cNvGraphicFramePr>
@@ -4868,26 +5429,28 @@
               <a:graphicData uri="http://schemas.openxmlformats.org/drawingml/2006/picture">
                 <pic:pic xmlns:pic="http://schemas.openxmlformats.org/drawingml/2006/picture">
                   <pic:nvPicPr>
-                    <pic:cNvPr id="0" name="Picture 22"/>
+                    <pic:cNvPr id="0" name="Picture 15"/>
                     <pic:cNvPicPr>
                       <a:picLocks noChangeAspect="1" noChangeArrowheads="1"/>
                     </pic:cNvPicPr>
                   </pic:nvPicPr>
-                  <pic:blipFill rotWithShape="1">
-                    <a:blip r:embed="rId22">
+                  <pic:blipFill>
+                    <a:blip r:embed="rId22" cstate="print">
                       <a:extLst>
                         <a:ext uri="{28A0092B-C50C-407E-A947-70E740481C1C}">
                           <a14:useLocalDpi xmlns:a14="http://schemas.microsoft.com/office/drawing/2010/main" val="0"/>
                         </a:ext>
                       </a:extLst>
                     </a:blip>
-                    <a:srcRect t="3653" b="10489"/>
-                    <a:stretch/>
+                    <a:srcRect/>
+                    <a:stretch>
+                      <a:fillRect/>
+                    </a:stretch>
                   </pic:blipFill>
                   <pic:spPr bwMode="auto">
                     <a:xfrm>
                       <a:off x="0" y="0"/>
-                      <a:ext cx="2371725" cy="1621155"/>
+                      <a:ext cx="2692400" cy="2018493"/>
                     </a:xfrm>
                     <a:prstGeom prst="rect">
                       <a:avLst/>
@@ -4898,15 +5461,16 @@
                         <a:schemeClr val="accent1"/>
                       </a:solidFill>
                     </a:ln>
-                    <a:extLst>
-                      <a:ext uri="{53640926-AAD7-44D8-BBD7-CCE9431645EC}">
-                        <a14:shadowObscured xmlns:a14="http://schemas.microsoft.com/office/drawing/2010/main"/>
-                      </a:ext>
-                    </a:extLst>
                   </pic:spPr>
                 </pic:pic>
               </a:graphicData>
             </a:graphic>
+            <wp14:sizeRelH relativeFrom="margin">
+              <wp14:pctWidth>0</wp14:pctWidth>
+            </wp14:sizeRelH>
+            <wp14:sizeRelV relativeFrom="margin">
+              <wp14:pctHeight>0</wp14:pctHeight>
+            </wp14:sizeRelV>
           </wp:anchor>
         </w:drawing>
       </w:r>
@@ -4914,66 +5478,143 @@
         <w:rPr>
           <w:rFonts w:cs="Times New Roman"/>
           <w:noProof/>
-        </w:rPr>
-        <w:drawing>
-          <wp:anchor distT="0" distB="0" distL="114300" distR="114300" simplePos="0" relativeHeight="251669504" behindDoc="0" locked="0" layoutInCell="1" allowOverlap="1" wp14:anchorId="219E8787" wp14:editId="0DE59044">
-            <wp:simplePos x="0" y="0"/>
-            <wp:positionH relativeFrom="margin">
-              <wp:align>left</wp:align>
-            </wp:positionH>
-            <wp:positionV relativeFrom="paragraph">
-              <wp:posOffset>29534</wp:posOffset>
-            </wp:positionV>
-            <wp:extent cx="4822166" cy="3156585"/>
-            <wp:effectExtent l="0" t="0" r="0" b="5715"/>
-            <wp:wrapSquare wrapText="bothSides"/>
-            <wp:docPr id="22" name="Picture 22"/>
-            <wp:cNvGraphicFramePr>
-              <a:graphicFrameLocks xmlns:a="http://schemas.openxmlformats.org/drawingml/2006/main" noChangeAspect="1"/>
-            </wp:cNvGraphicFramePr>
-            <a:graphic xmlns:a="http://schemas.openxmlformats.org/drawingml/2006/main">
-              <a:graphicData uri="http://schemas.openxmlformats.org/drawingml/2006/picture">
-                <pic:pic xmlns:pic="http://schemas.openxmlformats.org/drawingml/2006/picture">
-                  <pic:nvPicPr>
-                    <pic:cNvPr id="0" name="Picture 21"/>
-                    <pic:cNvPicPr>
-                      <a:picLocks noChangeAspect="1" noChangeArrowheads="1"/>
-                    </pic:cNvPicPr>
-                  </pic:nvPicPr>
-                  <pic:blipFill rotWithShape="1">
-                    <a:blip r:embed="rId23">
-                      <a:extLst>
-                        <a:ext uri="{28A0092B-C50C-407E-A947-70E740481C1C}">
-                          <a14:useLocalDpi xmlns:a14="http://schemas.microsoft.com/office/drawing/2010/main" val="0"/>
-                        </a:ext>
-                      </a:extLst>
-                    </a:blip>
-                    <a:srcRect t="3483" r="8776" b="16862"/>
-                    <a:stretch/>
-                  </pic:blipFill>
-                  <pic:spPr bwMode="auto">
-                    <a:xfrm>
-                      <a:off x="0" y="0"/>
-                      <a:ext cx="4822166" cy="3156585"/>
-                    </a:xfrm>
-                    <a:prstGeom prst="rect">
-                      <a:avLst/>
-                    </a:prstGeom>
-                    <a:noFill/>
-                    <a:ln>
-                      <a:noFill/>
-                    </a:ln>
-                    <a:extLst>
-                      <a:ext uri="{53640926-AAD7-44D8-BBD7-CCE9431645EC}">
-                        <a14:shadowObscured xmlns:a14="http://schemas.microsoft.com/office/drawing/2010/main"/>
-                      </a:ext>
-                    </a:extLst>
-                  </pic:spPr>
-                </pic:pic>
-              </a:graphicData>
-            </a:graphic>
-          </wp:anchor>
-        </w:drawing>
+          <w:lang w:eastAsia="en-CA"/>
+        </w:rPr>
+        <mc:AlternateContent>
+          <mc:Choice Requires="wps">
+            <w:drawing>
+              <wp:anchor distT="45720" distB="45720" distL="114300" distR="114300" simplePos="0" relativeHeight="251681792" behindDoc="0" locked="0" layoutInCell="1" allowOverlap="1" wp14:anchorId="311F63C0" wp14:editId="40D5B16B">
+                <wp:simplePos x="0" y="0"/>
+                <wp:positionH relativeFrom="margin">
+                  <wp:align>left</wp:align>
+                </wp:positionH>
+                <wp:positionV relativeFrom="paragraph">
+                  <wp:posOffset>102</wp:posOffset>
+                </wp:positionV>
+                <wp:extent cx="829945" cy="285750"/>
+                <wp:effectExtent l="0" t="0" r="8255" b="0"/>
+                <wp:wrapSquare wrapText="bothSides"/>
+                <wp:docPr id="11" name="Text Box 2"/>
+                <wp:cNvGraphicFramePr>
+                  <a:graphicFrameLocks xmlns:a="http://schemas.openxmlformats.org/drawingml/2006/main"/>
+                </wp:cNvGraphicFramePr>
+                <a:graphic xmlns:a="http://schemas.openxmlformats.org/drawingml/2006/main">
+                  <a:graphicData uri="http://schemas.microsoft.com/office/word/2010/wordprocessingShape">
+                    <wps:wsp>
+                      <wps:cNvSpPr txBox="1">
+                        <a:spLocks noChangeArrowheads="1"/>
+                      </wps:cNvSpPr>
+                      <wps:spPr bwMode="auto">
+                        <a:xfrm>
+                          <a:off x="0" y="0"/>
+                          <a:ext cx="829945" cy="285750"/>
+                        </a:xfrm>
+                        <a:prstGeom prst="rect">
+                          <a:avLst/>
+                        </a:prstGeom>
+                        <a:solidFill>
+                          <a:srgbClr val="FFFFFF"/>
+                        </a:solidFill>
+                        <a:ln w="9525">
+                          <a:noFill/>
+                          <a:miter lim="800000"/>
+                          <a:headEnd/>
+                          <a:tailEnd/>
+                        </a:ln>
+                      </wps:spPr>
+                      <wps:txbx>
+                        <w:txbxContent>
+                          <w:p>
+                            <w:pPr>
+                              <w:rPr>
+                                <w14:textOutline w14:w="9525" w14:cap="rnd" w14:cmpd="sng" w14:algn="ctr">
+                                  <w14:noFill/>
+                                  <w14:prstDash w14:val="solid"/>
+                                  <w14:bevel/>
+                                </w14:textOutline>
+                              </w:rPr>
+                            </w:pPr>
+                            <w:r>
+                              <w:rPr>
+                                <w14:textOutline w14:w="9525" w14:cap="rnd" w14:cmpd="sng" w14:algn="ctr">
+                                  <w14:noFill/>
+                                  <w14:prstDash w14:val="solid"/>
+                                  <w14:bevel/>
+                                </w14:textOutline>
+                              </w:rPr>
+                              <w:t>b</w:t>
+                            </w:r>
+                            <w:r>
+                              <w:rPr>
+                                <w14:textOutline w14:w="9525" w14:cap="rnd" w14:cmpd="sng" w14:algn="ctr">
+                                  <w14:noFill/>
+                                  <w14:prstDash w14:val="solid"/>
+                                  <w14:bevel/>
+                                </w14:textOutline>
+                              </w:rPr>
+                              <w:t>.   LOVE</w:t>
+                            </w:r>
+                          </w:p>
+                        </w:txbxContent>
+                      </wps:txbx>
+                      <wps:bodyPr rot="0" vert="horz" wrap="square" lIns="91440" tIns="45720" rIns="91440" bIns="45720" anchor="t" anchorCtr="0">
+                        <a:noAutofit/>
+                      </wps:bodyPr>
+                    </wps:wsp>
+                  </a:graphicData>
+                </a:graphic>
+                <wp14:sizeRelH relativeFrom="margin">
+                  <wp14:pctWidth>0</wp14:pctWidth>
+                </wp14:sizeRelH>
+                <wp14:sizeRelV relativeFrom="margin">
+                  <wp14:pctHeight>0</wp14:pctHeight>
+                </wp14:sizeRelV>
+              </wp:anchor>
+            </w:drawing>
+          </mc:Choice>
+          <mc:Fallback>
+            <w:pict>
+              <v:shape w14:anchorId="311F63C0" id="_x0000_s1028" type="#_x0000_t202" style="position:absolute;margin-left:0;margin-top:0;width:65.35pt;height:22.5pt;z-index:251681792;visibility:visible;mso-wrap-style:square;mso-width-percent:0;mso-height-percent:0;mso-wrap-distance-left:9pt;mso-wrap-distance-top:3.6pt;mso-wrap-distance-right:9pt;mso-wrap-distance-bottom:3.6pt;mso-position-horizontal:left;mso-position-horizontal-relative:margin;mso-position-vertical:absolute;mso-position-vertical-relative:text;mso-width-percent:0;mso-height-percent:0;mso-width-relative:margin;mso-height-relative:margin;v-text-anchor:top" o:gfxdata="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" stroked="f">
+                <v:textbox>
+                  <w:txbxContent>
+                    <w:p>
+                      <w:pPr>
+                        <w:rPr>
+                          <w14:textOutline w14:w="9525" w14:cap="rnd" w14:cmpd="sng" w14:algn="ctr">
+                            <w14:noFill/>
+                            <w14:prstDash w14:val="solid"/>
+                            <w14:bevel/>
+                          </w14:textOutline>
+                        </w:rPr>
+                      </w:pPr>
+                      <w:r>
+                        <w:rPr>
+                          <w14:textOutline w14:w="9525" w14:cap="rnd" w14:cmpd="sng" w14:algn="ctr">
+                            <w14:noFill/>
+                            <w14:prstDash w14:val="solid"/>
+                            <w14:bevel/>
+                          </w14:textOutline>
+                        </w:rPr>
+                        <w:t>b</w:t>
+                      </w:r>
+                      <w:r>
+                        <w:rPr>
+                          <w14:textOutline w14:w="9525" w14:cap="rnd" w14:cmpd="sng" w14:algn="ctr">
+                            <w14:noFill/>
+                            <w14:prstDash w14:val="solid"/>
+                            <w14:bevel/>
+                          </w14:textOutline>
+                        </w:rPr>
+                        <w:t>.   LOVE</w:t>
+                      </w:r>
+                    </w:p>
+                  </w:txbxContent>
+                </v:textbox>
+                <w10:wrap type="square" anchorx="margin"/>
+              </v:shape>
+            </w:pict>
+          </mc:Fallback>
+        </mc:AlternateContent>
       </w:r>
     </w:p>
     <w:sectPr>
@@ -4987,7 +5628,7 @@
 </file>
 
 <file path=word/numbering.xml><?xml version="1.0" encoding="utf-8"?>
-<w:numbering xmlns:wpc="http://schemas.microsoft.com/office/word/2010/wordprocessingCanvas" xmlns:cx="http://schemas.microsoft.com/office/drawing/2014/chartex" xmlns:cx1="http://schemas.microsoft.com/office/drawing/2015/9/8/chartex" xmlns:cx2="http://schemas.microsoft.com/office/drawing/2015/10/21/chartex" xmlns:cx3="http://schemas.microsoft.com/office/drawing/2016/5/9/chartex" xmlns:cx4="http://schemas.microsoft.com/office/drawing/2016/5/10/chartex" xmlns:cx5="http://schemas.microsoft.com/office/drawing/2016/5/11/chartex" xmlns:cx6="http://schemas.microsoft.com/office/drawing/2016/5/12/chartex" xmlns:cx7="http://schemas.microsoft.com/office/drawing/2016/5/13/chartex" xmlns:cx8="http://schemas.microsoft.com/office/drawing/2016/5/14/chartex" xmlns:mc="http://schemas.openxmlformats.org/markup-compatibility/2006" xmlns:aink="http://schemas.microsoft.com/office/drawing/2016/ink" xmlns:am3d="http://schemas.microsoft.com/office/drawing/2017/model3d" xmlns:o="urn:schemas-microsoft-com:office:office" xmlns:r="http://schemas.openxmlformats.org/officeDocument/2006/relationships" xmlns:m="http://schemas.openxmlformats.org/officeDocument/2006/math" xmlns:v="urn:schemas-microsoft-com:vml" xmlns:wp14="http://schemas.microsoft.com/office/word/2010/wordprocessingDrawing" xmlns:wp="http://schemas.openxmlformats.org/drawingml/2006/wordprocessingDrawing" xmlns:w10="urn:schemas-microsoft-com:office:word" xmlns:w="http://schemas.openxmlformats.org/wordprocessingml/2006/main" xmlns:w14="http://schemas.microsoft.com/office/word/2010/wordml" xmlns:w15="http://schemas.microsoft.com/office/word/2012/wordml" xmlns:w16cid="http://schemas.microsoft.com/office/word/2016/wordml/cid" xmlns:w16se="http://schemas.microsoft.com/office/word/2015/wordml/symex" xmlns:wpg="http://schemas.microsoft.com/office/word/2010/wordprocessingGroup" xmlns:wpi="http://schemas.microsoft.com/office/word/2010/wordprocessingInk" xmlns:wne="http://schemas.microsoft.com/office/word/2006/wordml" xmlns:wps="http://schemas.microsoft.com/office/word/2010/wordprocessingShape" mc:Ignorable="w14 w15 w16se w16cid wp14">
+<w:numbering xmlns:wpc="http://schemas.microsoft.com/office/word/2010/wordprocessingCanvas" xmlns:mc="http://schemas.openxmlformats.org/markup-compatibility/2006" xmlns:o="urn:schemas-microsoft-com:office:office" xmlns:r="http://schemas.openxmlformats.org/officeDocument/2006/relationships" xmlns:m="http://schemas.openxmlformats.org/officeDocument/2006/math" xmlns:v="urn:schemas-microsoft-com:vml" xmlns:wp14="http://schemas.microsoft.com/office/word/2010/wordprocessingDrawing" xmlns:wp="http://schemas.openxmlformats.org/drawingml/2006/wordprocessingDrawing" xmlns:w10="urn:schemas-microsoft-com:office:word" xmlns:w="http://schemas.openxmlformats.org/wordprocessingml/2006/main" xmlns:w14="http://schemas.microsoft.com/office/word/2010/wordml" xmlns:w15="http://schemas.microsoft.com/office/word/2012/wordml" xmlns:wpg="http://schemas.microsoft.com/office/word/2010/wordprocessingGroup" xmlns:wpi="http://schemas.microsoft.com/office/word/2010/wordprocessingInk" xmlns:wne="http://schemas.microsoft.com/office/word/2006/wordml" xmlns:wps="http://schemas.microsoft.com/office/word/2010/wordprocessingShape" mc:Ignorable="w14 w15 wp14">
   <w:abstractNum w:abstractNumId="0" w15:restartNumberingAfterBreak="0">
     <w:nsid w:val="37A459F9"/>
     <w:multiLevelType w:val="hybridMultilevel"/>
@@ -5007,7 +5648,96 @@
       <w:lvlText w:val="%2."/>
       <w:lvlJc w:val="left"/>
       <w:pPr>
-        <w:ind w:left="1440" w:hanging="360"/>
+        <w:ind w:left="1211" w:hanging="360"/>
+      </w:pPr>
+    </w:lvl>
+    <w:lvl w:ilvl="2" w:tplc="1009001B">
+      <w:start w:val="1"/>
+      <w:numFmt w:val="lowerRoman"/>
+      <w:lvlText w:val="%3."/>
+      <w:lvlJc w:val="right"/>
+      <w:pPr>
+        <w:ind w:left="2160" w:hanging="180"/>
+      </w:pPr>
+    </w:lvl>
+    <w:lvl w:ilvl="3" w:tplc="1009000F" w:tentative="1">
+      <w:start w:val="1"/>
+      <w:numFmt w:val="decimal"/>
+      <w:lvlText w:val="%4."/>
+      <w:lvlJc w:val="left"/>
+      <w:pPr>
+        <w:ind w:left="2880" w:hanging="360"/>
+      </w:pPr>
+    </w:lvl>
+    <w:lvl w:ilvl="4" w:tplc="10090019" w:tentative="1">
+      <w:start w:val="1"/>
+      <w:numFmt w:val="lowerLetter"/>
+      <w:lvlText w:val="%5."/>
+      <w:lvlJc w:val="left"/>
+      <w:pPr>
+        <w:ind w:left="3600" w:hanging="360"/>
+      </w:pPr>
+    </w:lvl>
+    <w:lvl w:ilvl="5" w:tplc="1009001B" w:tentative="1">
+      <w:start w:val="1"/>
+      <w:numFmt w:val="lowerRoman"/>
+      <w:lvlText w:val="%6."/>
+      <w:lvlJc w:val="right"/>
+      <w:pPr>
+        <w:ind w:left="4320" w:hanging="180"/>
+      </w:pPr>
+    </w:lvl>
+    <w:lvl w:ilvl="6" w:tplc="1009000F" w:tentative="1">
+      <w:start w:val="1"/>
+      <w:numFmt w:val="decimal"/>
+      <w:lvlText w:val="%7."/>
+      <w:lvlJc w:val="left"/>
+      <w:pPr>
+        <w:ind w:left="5040" w:hanging="360"/>
+      </w:pPr>
+    </w:lvl>
+    <w:lvl w:ilvl="7" w:tplc="10090019" w:tentative="1">
+      <w:start w:val="1"/>
+      <w:numFmt w:val="lowerLetter"/>
+      <w:lvlText w:val="%8."/>
+      <w:lvlJc w:val="left"/>
+      <w:pPr>
+        <w:ind w:left="5760" w:hanging="360"/>
+      </w:pPr>
+    </w:lvl>
+    <w:lvl w:ilvl="8" w:tplc="1009001B" w:tentative="1">
+      <w:start w:val="1"/>
+      <w:numFmt w:val="lowerRoman"/>
+      <w:lvlText w:val="%9."/>
+      <w:lvlJc w:val="right"/>
+      <w:pPr>
+        <w:ind w:left="6480" w:hanging="180"/>
+      </w:pPr>
+    </w:lvl>
+  </w:abstractNum>
+  <w:abstractNum w:abstractNumId="1" w15:restartNumberingAfterBreak="0">
+    <w:nsid w:val="49AD2370"/>
+    <w:multiLevelType w:val="hybridMultilevel"/>
+    <w:tmpl w:val="BBE03298"/>
+    <w:lvl w:ilvl="0" w:tplc="10090019">
+      <w:start w:val="1"/>
+      <w:numFmt w:val="lowerLetter"/>
+      <w:lvlText w:val="%1."/>
+      <w:lvlJc w:val="left"/>
+      <w:pPr>
+        <w:ind w:left="360" w:hanging="360"/>
+      </w:pPr>
+      <w:rPr>
+        <w:rFonts w:hint="default"/>
+      </w:rPr>
+    </w:lvl>
+    <w:lvl w:ilvl="1" w:tplc="10090019" w:tentative="1">
+      <w:start w:val="1"/>
+      <w:numFmt w:val="lowerLetter"/>
+      <w:lvlText w:val="%2."/>
+      <w:lvlJc w:val="left"/>
+      <w:pPr>
+        <w:ind w:left="1080" w:hanging="360"/>
       </w:pPr>
     </w:lvl>
     <w:lvl w:ilvl="2" w:tplc="1009001B" w:tentative="1">
@@ -5016,7 +5746,7 @@
       <w:lvlText w:val="%3."/>
       <w:lvlJc w:val="right"/>
       <w:pPr>
-        <w:ind w:left="2160" w:hanging="180"/>
+        <w:ind w:left="1800" w:hanging="180"/>
       </w:pPr>
     </w:lvl>
     <w:lvl w:ilvl="3" w:tplc="1009000F" w:tentative="1">
@@ -5025,7 +5755,7 @@
       <w:lvlText w:val="%4."/>
       <w:lvlJc w:val="left"/>
       <w:pPr>
-        <w:ind w:left="2880" w:hanging="360"/>
+        <w:ind w:left="2520" w:hanging="360"/>
       </w:pPr>
     </w:lvl>
     <w:lvl w:ilvl="4" w:tplc="10090019" w:tentative="1">
@@ -5034,7 +5764,7 @@
       <w:lvlText w:val="%5."/>
       <w:lvlJc w:val="left"/>
       <w:pPr>
-        <w:ind w:left="3600" w:hanging="360"/>
+        <w:ind w:left="3240" w:hanging="360"/>
       </w:pPr>
     </w:lvl>
     <w:lvl w:ilvl="5" w:tplc="1009001B" w:tentative="1">
@@ -5043,7 +5773,7 @@
       <w:lvlText w:val="%6."/>
       <w:lvlJc w:val="right"/>
       <w:pPr>
-        <w:ind w:left="4320" w:hanging="180"/>
+        <w:ind w:left="3960" w:hanging="180"/>
       </w:pPr>
     </w:lvl>
     <w:lvl w:ilvl="6" w:tplc="1009000F" w:tentative="1">
@@ -5052,7 +5782,7 @@
       <w:lvlText w:val="%7."/>
       <w:lvlJc w:val="left"/>
       <w:pPr>
-        <w:ind w:left="5040" w:hanging="360"/>
+        <w:ind w:left="4680" w:hanging="360"/>
       </w:pPr>
     </w:lvl>
     <w:lvl w:ilvl="7" w:tplc="10090019" w:tentative="1">
@@ -5061,7 +5791,7 @@
       <w:lvlText w:val="%8."/>
       <w:lvlJc w:val="left"/>
       <w:pPr>
-        <w:ind w:left="5760" w:hanging="360"/>
+        <w:ind w:left="5400" w:hanging="360"/>
       </w:pPr>
     </w:lvl>
     <w:lvl w:ilvl="8" w:tplc="1009001B" w:tentative="1">
@@ -5070,11 +5800,100 @@
       <w:lvlText w:val="%9."/>
       <w:lvlJc w:val="right"/>
       <w:pPr>
-        <w:ind w:left="6480" w:hanging="180"/>
+        <w:ind w:left="6120" w:hanging="180"/>
       </w:pPr>
     </w:lvl>
   </w:abstractNum>
-  <w:abstractNum w:abstractNumId="1" w15:restartNumberingAfterBreak="0">
+  <w:abstractNum w:abstractNumId="2" w15:restartNumberingAfterBreak="0">
+    <w:nsid w:val="4F3B564A"/>
+    <w:multiLevelType w:val="hybridMultilevel"/>
+    <w:tmpl w:val="2B9A2106"/>
+    <w:lvl w:ilvl="0" w:tplc="10090019">
+      <w:start w:val="1"/>
+      <w:numFmt w:val="lowerLetter"/>
+      <w:lvlText w:val="%1."/>
+      <w:lvlJc w:val="left"/>
+      <w:pPr>
+        <w:ind w:left="720" w:hanging="360"/>
+      </w:pPr>
+      <w:rPr>
+        <w:rFonts w:hint="default"/>
+      </w:rPr>
+    </w:lvl>
+    <w:lvl w:ilvl="1" w:tplc="10090019" w:tentative="1">
+      <w:start w:val="1"/>
+      <w:numFmt w:val="lowerLetter"/>
+      <w:lvlText w:val="%2."/>
+      <w:lvlJc w:val="left"/>
+      <w:pPr>
+        <w:ind w:left="1440" w:hanging="360"/>
+      </w:pPr>
+    </w:lvl>
+    <w:lvl w:ilvl="2" w:tplc="1009001B" w:tentative="1">
+      <w:start w:val="1"/>
+      <w:numFmt w:val="lowerRoman"/>
+      <w:lvlText w:val="%3."/>
+      <w:lvlJc w:val="right"/>
+      <w:pPr>
+        <w:ind w:left="2160" w:hanging="180"/>
+      </w:pPr>
+    </w:lvl>
+    <w:lvl w:ilvl="3" w:tplc="1009000F" w:tentative="1">
+      <w:start w:val="1"/>
+      <w:numFmt w:val="decimal"/>
+      <w:lvlText w:val="%4."/>
+      <w:lvlJc w:val="left"/>
+      <w:pPr>
+        <w:ind w:left="2880" w:hanging="360"/>
+      </w:pPr>
+    </w:lvl>
+    <w:lvl w:ilvl="4" w:tplc="10090019" w:tentative="1">
+      <w:start w:val="1"/>
+      <w:numFmt w:val="lowerLetter"/>
+      <w:lvlText w:val="%5."/>
+      <w:lvlJc w:val="left"/>
+      <w:pPr>
+        <w:ind w:left="3600" w:hanging="360"/>
+      </w:pPr>
+    </w:lvl>
+    <w:lvl w:ilvl="5" w:tplc="1009001B" w:tentative="1">
+      <w:start w:val="1"/>
+      <w:numFmt w:val="lowerRoman"/>
+      <w:lvlText w:val="%6."/>
+      <w:lvlJc w:val="right"/>
+      <w:pPr>
+        <w:ind w:left="4320" w:hanging="180"/>
+      </w:pPr>
+    </w:lvl>
+    <w:lvl w:ilvl="6" w:tplc="1009000F" w:tentative="1">
+      <w:start w:val="1"/>
+      <w:numFmt w:val="decimal"/>
+      <w:lvlText w:val="%7."/>
+      <w:lvlJc w:val="left"/>
+      <w:pPr>
+        <w:ind w:left="5040" w:hanging="360"/>
+      </w:pPr>
+    </w:lvl>
+    <w:lvl w:ilvl="7" w:tplc="10090019" w:tentative="1">
+      <w:start w:val="1"/>
+      <w:numFmt w:val="lowerLetter"/>
+      <w:lvlText w:val="%8."/>
+      <w:lvlJc w:val="left"/>
+      <w:pPr>
+        <w:ind w:left="5760" w:hanging="360"/>
+      </w:pPr>
+    </w:lvl>
+    <w:lvl w:ilvl="8" w:tplc="1009001B" w:tentative="1">
+      <w:start w:val="1"/>
+      <w:numFmt w:val="lowerRoman"/>
+      <w:lvlText w:val="%9."/>
+      <w:lvlJc w:val="right"/>
+      <w:pPr>
+        <w:ind w:left="6480" w:hanging="180"/>
+      </w:pPr>
+    </w:lvl>
+  </w:abstractNum>
+  <w:abstractNum w:abstractNumId="3" w15:restartNumberingAfterBreak="0">
     <w:nsid w:val="744C56CF"/>
     <w:multiLevelType w:val="hybridMultilevel"/>
     <w:tmpl w:val="7A5EC566"/>
@@ -5160,7 +5979,7 @@
       </w:pPr>
     </w:lvl>
   </w:abstractNum>
-  <w:abstractNum w:abstractNumId="2" w15:restartNumberingAfterBreak="0">
+  <w:abstractNum w:abstractNumId="4" w15:restartNumberingAfterBreak="0">
     <w:nsid w:val="74D311D3"/>
     <w:multiLevelType w:val="hybridMultilevel"/>
     <w:tmpl w:val="5F1AE16C"/>
@@ -5247,19 +6066,25 @@
     </w:lvl>
   </w:abstractNum>
   <w:num w:numId="1">
-    <w:abstractNumId w:val="2"/>
+    <w:abstractNumId w:val="4"/>
   </w:num>
   <w:num w:numId="2">
-    <w:abstractNumId w:val="1"/>
+    <w:abstractNumId w:val="3"/>
   </w:num>
   <w:num w:numId="3">
     <w:abstractNumId w:val="0"/>
+  </w:num>
+  <w:num w:numId="4">
+    <w:abstractNumId w:val="2"/>
+  </w:num>
+  <w:num w:numId="5">
+    <w:abstractNumId w:val="1"/>
   </w:num>
 </w:numbering>
 </file>
 
 <file path=word/styles.xml><?xml version="1.0" encoding="utf-8"?>
-<w:styles xmlns:mc="http://schemas.openxmlformats.org/markup-compatibility/2006" xmlns:r="http://schemas.openxmlformats.org/officeDocument/2006/relationships" xmlns:w="http://schemas.openxmlformats.org/wordprocessingml/2006/main" xmlns:w14="http://schemas.microsoft.com/office/word/2010/wordml" xmlns:w15="http://schemas.microsoft.com/office/word/2012/wordml" xmlns:w16cid="http://schemas.microsoft.com/office/word/2016/wordml/cid" xmlns:w16se="http://schemas.microsoft.com/office/word/2015/wordml/symex" mc:Ignorable="w14 w15 w16se w16cid">
+<w:styles xmlns:mc="http://schemas.openxmlformats.org/markup-compatibility/2006" xmlns:r="http://schemas.openxmlformats.org/officeDocument/2006/relationships" xmlns:w="http://schemas.openxmlformats.org/wordprocessingml/2006/main" xmlns:w14="http://schemas.microsoft.com/office/word/2010/wordml" xmlns:w15="http://schemas.microsoft.com/office/word/2012/wordml" mc:Ignorable="w14 w15">
   <w:docDefaults>
     <w:rPrDefault>
       <w:rPr>
@@ -5275,7 +6100,7 @@
       </w:pPr>
     </w:pPrDefault>
   </w:docDefaults>
-  <w:latentStyles w:defLockedState="0" w:defUIPriority="99" w:defSemiHidden="0" w:defUnhideWhenUsed="0" w:defQFormat="0" w:count="376">
+  <w:latentStyles w:defLockedState="0" w:defUIPriority="99" w:defSemiHidden="0" w:defUnhideWhenUsed="0" w:defQFormat="0" w:count="371">
     <w:lsdException w:name="Normal" w:uiPriority="0" w:qFormat="1"/>
     <w:lsdException w:name="heading 1" w:uiPriority="9" w:qFormat="1"/>
     <w:lsdException w:name="heading 2" w:semiHidden="1" w:uiPriority="9" w:unhideWhenUsed="1" w:qFormat="1"/>
@@ -5647,11 +6472,6 @@
     <w:lsdException w:name="List Table 5 Dark Accent 6" w:uiPriority="50"/>
     <w:lsdException w:name="List Table 6 Colorful Accent 6" w:uiPriority="51"/>
     <w:lsdException w:name="List Table 7 Colorful Accent 6" w:uiPriority="52"/>
-    <w:lsdException w:name="Mention" w:semiHidden="1" w:unhideWhenUsed="1"/>
-    <w:lsdException w:name="Smart Hyperlink" w:semiHidden="1" w:unhideWhenUsed="1"/>
-    <w:lsdException w:name="Hashtag" w:semiHidden="1" w:unhideWhenUsed="1"/>
-    <w:lsdException w:name="Unresolved Mention" w:semiHidden="1" w:unhideWhenUsed="1"/>
-    <w:lsdException w:name="Smart Link" w:semiHidden="1" w:unhideWhenUsed="1"/>
   </w:latentStyles>
   <w:style w:type="paragraph" w:default="1" w:styleId="Normal">
     <w:name w:val="Normal"/>
@@ -6008,7 +6828,7 @@
 </file>
 
 <file path=customXml/itemProps1.xml><?xml version="1.0" encoding="utf-8"?>
-<ds:datastoreItem xmlns:ds="http://schemas.openxmlformats.org/officeDocument/2006/customXml" ds:itemID="{CAB5E4E1-1BC0-4A1C-8DA5-B596AF492248}">
+<ds:datastoreItem xmlns:ds="http://schemas.openxmlformats.org/officeDocument/2006/customXml" ds:itemID="{50C6DAD9-A52C-4164-BD0E-149DC66D7DAB}">
   <ds:schemaRefs>
     <ds:schemaRef ds:uri="http://schemas.openxmlformats.org/officeDocument/2006/bibliography"/>
   </ds:schemaRefs>

</xml_diff>

<commit_message>
Added short explanation for L acceleration pattern
</commit_message>
<xml_diff>
--- a/doc/Alphabet/Laboratory Experiment on Kinematics.docx
+++ b/doc/Alphabet/Laboratory Experiment on Kinematics.docx
@@ -1939,21 +1939,7 @@
         <w:rPr>
           <w:rFonts w:eastAsiaTheme="minorEastAsia" w:cs="Times New Roman"/>
         </w:rPr>
-        <w:t>. This is called discrete derivation because the time derivatives of the position and velocity are found using distinct datapoints. However, if one was given the accelerations A and want to fin the velocities V and positions S, one would need to work backw</w:t>
-      </w:r>
-      <w:proofErr w:type="spellStart"/>
-      <w:r>
-        <w:rPr>
-          <w:rFonts w:eastAsiaTheme="minorEastAsia" w:cs="Times New Roman"/>
-        </w:rPr>
-        <w:t>ards</w:t>
-      </w:r>
-      <w:proofErr w:type="spellEnd"/>
-      <w:r>
-        <w:rPr>
-          <w:rFonts w:eastAsiaTheme="minorEastAsia" w:cs="Times New Roman"/>
-        </w:rPr>
-        <w:t>:</w:t>
+        <w:t>. This is called discrete derivation because the time derivatives of the position and velocity are found using distinct datapoints. However, if one was given the accelerations A and want to fin the velocities V and positions S, one would need to work backwards:</w:t>
       </w:r>
     </w:p>
     <w:p>
@@ -3932,8 +3918,6 @@
         </w:rPr>
         <w:t xml:space="preserve"> </w:t>
       </w:r>
-      <w:bookmarkStart w:id="0" w:name="_GoBack"/>
-      <w:bookmarkEnd w:id="0"/>
     </w:p>
     <w:p>
       <w:pPr>
@@ -4280,8 +4264,110 @@
           <w:noProof/>
           <w:lang w:eastAsia="en-CA"/>
         </w:rPr>
+        <mc:AlternateContent>
+          <mc:Choice Requires="wps">
+            <w:drawing>
+              <wp:anchor distT="45720" distB="45720" distL="114300" distR="114300" simplePos="0" relativeHeight="251698176" behindDoc="0" locked="0" layoutInCell="1" allowOverlap="1" wp14:anchorId="3256AE11" wp14:editId="46A7CFB7">
+                <wp:simplePos x="0" y="0"/>
+                <wp:positionH relativeFrom="column">
+                  <wp:posOffset>28575</wp:posOffset>
+                </wp:positionH>
+                <wp:positionV relativeFrom="paragraph">
+                  <wp:posOffset>3060065</wp:posOffset>
+                </wp:positionV>
+                <wp:extent cx="5391150" cy="1466850"/>
+                <wp:effectExtent l="0" t="0" r="0" b="0"/>
+                <wp:wrapSquare wrapText="bothSides"/>
+                <wp:docPr id="12" name="Text Box 2"/>
+                <wp:cNvGraphicFramePr>
+                  <a:graphicFrameLocks xmlns:a="http://schemas.openxmlformats.org/drawingml/2006/main"/>
+                </wp:cNvGraphicFramePr>
+                <a:graphic xmlns:a="http://schemas.openxmlformats.org/drawingml/2006/main">
+                  <a:graphicData uri="http://schemas.microsoft.com/office/word/2010/wordprocessingShape">
+                    <wps:wsp>
+                      <wps:cNvSpPr txBox="1">
+                        <a:spLocks noChangeArrowheads="1"/>
+                      </wps:cNvSpPr>
+                      <wps:spPr bwMode="auto">
+                        <a:xfrm>
+                          <a:off x="0" y="0"/>
+                          <a:ext cx="5391150" cy="1466850"/>
+                        </a:xfrm>
+                        <a:prstGeom prst="rect">
+                          <a:avLst/>
+                        </a:prstGeom>
+                        <a:solidFill>
+                          <a:srgbClr val="FFFFFF"/>
+                        </a:solidFill>
+                        <a:ln w="9525">
+                          <a:noFill/>
+                          <a:miter lim="800000"/>
+                          <a:headEnd/>
+                          <a:tailEnd/>
+                        </a:ln>
+                      </wps:spPr>
+                      <wps:txbx>
+                        <w:txbxContent>
+                          <w:p>
+                            <w:pPr>
+                              <w:ind w:firstLine="720"/>
+                              <w:jc w:val="both"/>
+                            </w:pPr>
+                            <w:r>
+                              <w:t>A negative acceleration in the y axis describes a downward acceleration, and the following positive acceleration is when it is coming to a stop. There is then positive acceleration in the x axis which describes rightward motion, followed by negative acceleration which describes its stopping deceleration.</w:t>
+                            </w:r>
+                          </w:p>
+                        </w:txbxContent>
+                      </wps:txbx>
+                      <wps:bodyPr rot="0" vert="horz" wrap="square" lIns="91440" tIns="45720" rIns="91440" bIns="45720" anchor="t" anchorCtr="0">
+                        <a:noAutofit/>
+                      </wps:bodyPr>
+                    </wps:wsp>
+                  </a:graphicData>
+                </a:graphic>
+                <wp14:sizeRelH relativeFrom="margin">
+                  <wp14:pctWidth>0</wp14:pctWidth>
+                </wp14:sizeRelH>
+                <wp14:sizeRelV relativeFrom="margin">
+                  <wp14:pctHeight>0</wp14:pctHeight>
+                </wp14:sizeRelV>
+              </wp:anchor>
+            </w:drawing>
+          </mc:Choice>
+          <mc:Fallback>
+            <w:pict>
+              <v:shapetype w14:anchorId="3256AE11" id="_x0000_t202" coordsize="21600,21600" o:spt="202" path="m,l,21600r21600,l21600,xe">
+                <v:stroke joinstyle="miter"/>
+                <v:path gradientshapeok="t" o:connecttype="rect"/>
+              </v:shapetype>
+              <v:shape id="Text Box 2" o:spid="_x0000_s1026" type="#_x0000_t202" style="position:absolute;margin-left:2.25pt;margin-top:240.95pt;width:424.5pt;height:115.5pt;z-index:251698176;visibility:visible;mso-wrap-style:square;mso-width-percent:0;mso-height-percent:0;mso-wrap-distance-left:9pt;mso-wrap-distance-top:3.6pt;mso-wrap-distance-right:9pt;mso-wrap-distance-bottom:3.6pt;mso-position-horizontal:absolute;mso-position-horizontal-relative:text;mso-position-vertical:absolute;mso-position-vertical-relative:text;mso-width-percent:0;mso-height-percent:0;mso-width-relative:margin;mso-height-relative:margin;v-text-anchor:top" o:gfxdata="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" stroked="f">
+                <v:textbox>
+                  <w:txbxContent>
+                    <w:p>
+                      <w:pPr>
+                        <w:ind w:firstLine="720"/>
+                        <w:jc w:val="both"/>
+                      </w:pPr>
+                      <w:r>
+                        <w:t>A negative acceleration in the y axis describes a downward acceleration, and the following positive acceleration is when it is coming to a stop. There is then positive acceleration in the x axis which describes rightward motion, followed by negative acceleration which describes its stopping deceleration.</w:t>
+                      </w:r>
+                    </w:p>
+                  </w:txbxContent>
+                </v:textbox>
+                <w10:wrap type="square"/>
+              </v:shape>
+            </w:pict>
+          </mc:Fallback>
+        </mc:AlternateContent>
+      </w:r>
+      <w:r>
+        <w:rPr>
+          <w:rFonts w:cs="Times New Roman"/>
+          <w:noProof/>
+          <w:lang w:eastAsia="en-CA"/>
+        </w:rPr>
         <w:drawing>
-          <wp:anchor distT="0" distB="0" distL="114300" distR="114300" simplePos="0" relativeHeight="251688960" behindDoc="1" locked="0" layoutInCell="1" allowOverlap="1" wp14:anchorId="4C45D6D9" wp14:editId="1950D850">
+          <wp:anchor distT="0" distB="0" distL="114300" distR="114300" simplePos="0" relativeHeight="251688960" behindDoc="1" locked="0" layoutInCell="1" allowOverlap="1" wp14:anchorId="4C45D6D9" wp14:editId="14648A1C">
             <wp:simplePos x="0" y="0"/>
             <wp:positionH relativeFrom="margin">
               <wp:posOffset>3993515</wp:posOffset>
@@ -4360,7 +4446,7 @@
         <mc:AlternateContent>
           <mc:Choice Requires="wps">
             <w:drawing>
-              <wp:anchor distT="45720" distB="45720" distL="114300" distR="114300" simplePos="0" relativeHeight="251696128" behindDoc="1" locked="0" layoutInCell="1" allowOverlap="1" wp14:anchorId="2C4B097D" wp14:editId="6D48EA8A">
+              <wp:anchor distT="45720" distB="45720" distL="114300" distR="114300" simplePos="0" relativeHeight="251696128" behindDoc="1" locked="0" layoutInCell="1" allowOverlap="1" wp14:anchorId="2C4B097D" wp14:editId="19CAE243">
                 <wp:simplePos x="0" y="0"/>
                 <wp:positionH relativeFrom="margin">
                   <wp:posOffset>4057320</wp:posOffset>
@@ -4435,11 +4521,7 @@
           </mc:Choice>
           <mc:Fallback>
             <w:pict>
-              <v:shapetype w14:anchorId="2C4B097D" id="_x0000_t202" coordsize="21600,21600" o:spt="202" path="m,l,21600r21600,l21600,xe">
-                <v:stroke joinstyle="miter"/>
-                <v:path gradientshapeok="t" o:connecttype="rect"/>
-              </v:shapetype>
-              <v:shape id="Text Box 2" o:spid="_x0000_s1026" type="#_x0000_t202" style="position:absolute;margin-left:319.45pt;margin-top:208.6pt;width:154.9pt;height:22.45pt;z-index:-251620352;visibility:visible;mso-wrap-style:square;mso-width-percent:0;mso-height-percent:0;mso-wrap-distance-left:9pt;mso-wrap-distance-top:3.6pt;mso-wrap-distance-right:9pt;mso-wrap-distance-bottom:3.6pt;mso-position-horizontal:absolute;mso-position-horizontal-relative:margin;mso-position-vertical:absolute;mso-position-vertical-relative:text;mso-width-percent:0;mso-height-percent:0;mso-width-relative:margin;mso-height-relative:margin;v-text-anchor:top" o:gfxdata="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">
+              <v:shape w14:anchorId="2C4B097D" id="_x0000_s1027" type="#_x0000_t202" style="position:absolute;margin-left:319.45pt;margin-top:208.6pt;width:154.9pt;height:22.45pt;z-index:-251620352;visibility:visible;mso-wrap-style:square;mso-width-percent:0;mso-height-percent:0;mso-wrap-distance-left:9pt;mso-wrap-distance-top:3.6pt;mso-wrap-distance-right:9pt;mso-wrap-distance-bottom:3.6pt;mso-position-horizontal:absolute;mso-position-horizontal-relative:margin;mso-position-vertical:absolute;mso-position-vertical-relative:text;mso-width-percent:0;mso-height-percent:0;mso-width-relative:margin;mso-height-relative:margin;v-text-anchor:top" o:gfxdata="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">
                 <v:textbox>
                   <w:txbxContent>
                     <w:p>
@@ -4519,6 +4601,8 @@
           <w:lang w:eastAsia="en-CA"/>
         </w:rPr>
       </w:pPr>
+      <w:bookmarkStart w:id="0" w:name="_GoBack"/>
+      <w:bookmarkEnd w:id="0"/>
       <w:r>
         <w:rPr>
           <w:rFonts w:cs="Times New Roman"/>
@@ -6828,7 +6912,7 @@
 </file>
 
 <file path=customXml/itemProps1.xml><?xml version="1.0" encoding="utf-8"?>
-<ds:datastoreItem xmlns:ds="http://schemas.openxmlformats.org/officeDocument/2006/customXml" ds:itemID="{50C6DAD9-A52C-4164-BD0E-149DC66D7DAB}">
+<ds:datastoreItem xmlns:ds="http://schemas.openxmlformats.org/officeDocument/2006/customXml" ds:itemID="{9E7162AD-F398-45C1-9216-9EF1AF18304C}">
   <ds:schemaRefs>
     <ds:schemaRef ds:uri="http://schemas.openxmlformats.org/officeDocument/2006/bibliography"/>
   </ds:schemaRefs>

</xml_diff>